<commit_message>
continued work on RA manuscript introduction
</commit_message>
<xml_diff>
--- a/ms/RA/Wenk-RA-MS.docx
+++ b/ms/RA/Wenk-RA-MS.docx
@@ -285,7 +285,13 @@
         <w:t xml:space="preserve">we know the </w:t>
       </w:r>
       <w:r>
-        <w:t>lifetime energy allocation to reproductive versus vegetative tissues (reviewed in Weiner 2009, Wenk &amp; Falster 2015) and no community-level studies exist.</w:t>
+        <w:t xml:space="preserve">lifetime energy allocation to reproductive versus vegetative tissues (reviewed in Weiner 2009, Wenk &amp; Falster 2015) and no community-level </w:t>
+      </w:r>
+      <w:r>
+        <w:t xml:space="preserve">comparative </w:t>
+      </w:r>
+      <w:r>
+        <w:t>studies exist.</w:t>
       </w:r>
       <w:r>
         <w:t xml:space="preserve"> </w:t>
@@ -427,6 +433,12 @@
       </w:r>
     </w:p>
     <w:p>
+      <w:pPr>
+        <w:autoSpaceDE w:val="0"/>
+        <w:autoSpaceDN w:val="0"/>
+        <w:adjustRightInd w:val="0"/>
+        <w:spacing w:after="0" w:line="240" w:lineRule="auto"/>
+      </w:pPr>
       <w:r>
         <w:t>A lifetime plot of RA, termed a RA schedule, summarizes the growth-reproduction trade-off as a species grows and ages, showing how the outcome of the trade-off shifts with plant size</w:t>
       </w:r>
@@ -434,17 +446,113 @@
         <w:t xml:space="preserve"> or age</w:t>
       </w:r>
       <w:r>
-        <w:t>. RA schedules vary notably in shape across species, with some species displaying a distinct asymptotic maximum RA value and others continuing to increase gradually in RA until death. A few species display declining RA schedules, with a decrease in RA among the oldest plants, interpreted as a mechanism for older plants to survive until their habitat becomes more favourable for high reproductive production and growth (refs###). In contrast to these graded RA schedules, b</w:t>
+        <w:t xml:space="preserve">. </w:t>
+      </w:r>
+      <w:r>
+        <w:t xml:space="preserve">Both modelled and empirical </w:t>
+      </w:r>
+      <w:r>
+        <w:t>RA schedules vary notably in shape across species, with some species displaying a distinct asymptotic maximum RA value and others continuing to increase gradually in RA until death</w:t>
+      </w:r>
+      <w:r>
+        <w:t xml:space="preserve"> </w:t>
+      </w:r>
+      <w:r>
+        <w:fldChar w:fldCharType="begin"/>
+      </w:r>
+      <w:r>
+        <w:instrText xml:space="preserve"> ADDIN ZOTERO_ITEM CSL_CITATION {"citationID":"14g4278uds","properties":{"formattedCitation":"(Wenk &amp; Falster 2015)","plainCitation":"(Wenk &amp; Falster 2015)"},"citationItems":[{"id":1993,"uris":["http://zotero.org/users/503753/items/RKCR22GX"],"uri":["http://zotero.org/users/503753/items/RKCR22GX"],"itemData":{"id":1993,"type":"article-journal","title":"Quantifying and understanding reproductive allocation schedules in plants","container-title":"Ecology and Evolution","page":"5521-5538","volume":"5","issue":"23","source":"Wiley Online Library","abstract":"A plant's reproductive allocation (RA) schedule describes the fraction of surplus energy allocated to reproduction as it increases in size. While theorists use RA schedules as the connection between life history and energy allocation, little is known about RA schedules in real vegetation. Here we review what is known about RA schedules for perennial plants using studies either directly quantifying RA or that collected data from which the shape of an RA schedule can be inferred. We also briefly review theoretical models describing factors by which variation in RA may arise. We identified 34 studies from which aspects of an RA schedule could be inferred. Within those, RA schedules varied considerably across species: some species abruptly shift all resources from growth to reproduction; most others gradually shift resources into reproduction, but under a variety of graded schedules. Available data indicate the maximum fraction of energy allocated to production ranges from 0.1 to 1 and that shorter lived species tend to have higher initial RA and increase their RA more quickly than do longer-lived species. Overall, our findings indicate, little data exist about RA schedules in perennial plants. Available data suggest a wide range of schedules across species. Collection of more data on RA schedules would enable a tighter integration between observation and a variety of models predicting optimal energy allocation, plant growth rates, and biogeochemical cycles.","DOI":"10.1002/ece3.1802","ISSN":"2045-7758","journalAbbreviation":"Ecol Evol","language":"en","author":[{"family":"Wenk","given":"Elizabeth Hedi"},{"family":"Falster","given":"Daniel S."}],"issued":{"date-parts":[["2015",12,1]]}}}],"schema":"https://github.com/citation-style-language/schema/raw/master/csl-citation.json"} </w:instrText>
+      </w:r>
+      <w:r>
+        <w:fldChar w:fldCharType="separate"/>
+      </w:r>
+      <w:r>
+        <w:rPr>
+          <w:rFonts w:ascii="Calibri" w:hAnsi="Calibri"/>
+        </w:rPr>
+        <w:t>(Wenk &amp; Falster 2015)</w:t>
+      </w:r>
+      <w:r>
+        <w:fldChar w:fldCharType="end"/>
+      </w:r>
+      <w:r>
+        <w:t>. A few species display declining RA schedules, with a decrease in RA among the oldest plants, interpreted as a mechanism for older plants to survive until their habitat becomes more favourable for high reproductive production and growth</w:t>
+      </w:r>
+      <w:r>
+        <w:t xml:space="preserve"> </w:t>
+      </w:r>
+      <w:r>
+        <w:fldChar w:fldCharType="begin"/>
+      </w:r>
+      <w:r>
+        <w:instrText xml:space="preserve"> ADDIN ZOTERO_ITEM CSL_CITATION {"citationID":"280upo83u","properties":{"formattedCitation":"(Kohyama 1982; Nakashizuka, Takahashi &amp; Kawaguchi 1997; Ehlers &amp; Olesen 2004)","plainCitation":"(Kohyama 1982; Nakashizuka, Takahashi &amp; Kawaguchi 1997; Ehlers &amp; Olesen 2004)"},"citationItems":[{"id":152,"uris":["http://zotero.org/users/503753/items/4694EPSM"],"uri":["http://zotero.org/users/503753/items/4694EPSM"],"itemData":{"id":152,"type":"article-journal","title":"Studies on the &lt;i&gt;Abies&lt;/i&gt; population of Mt. Shimagare II. Reproductive and life history traits","container-title":"The Botanical Magazine Tokyo","page":"167-181","volume":"95","issue":"2","source":"CrossRef","DOI":"10.1007/BF02488583","ISSN":"0006-808X","journalAbbreviation":"Bot Mag Tokyo","author":[{"family":"Kohyama","given":"Takashi"}],"issued":{"date-parts":[["1982",6]]}}},{"id":1162,"uris":["http://zotero.org/users/503753/items/ZXURCTFG"],"uri":["http://zotero.org/users/503753/items/ZXURCTFG"],"itemData":{"id":1162,"type":"article-journal","title":"Production-dependent reproductive allocation of a tall tree species &lt;i&gt;Quercus serrata&lt;/i&gt;","container-title":"Journal of Plant Research","page":"7-13","volume":"110","issue":"1","source":"CrossRef","DOI":"10.1007/BF02506837","ISSN":"0918-9440","journalAbbreviation":"J. Plant Res.","author":[{"family":"Nakashizuka","given":"Tohru"},{"family":"Takahashi","given":"Yayoi"},{"family":"Kawaguchi","given":"Hideyuki"}],"issued":{"date-parts":[["1997",3]]}}},{"id":127,"uris":["http://zotero.org/users/503753/items/3JMGKTZR"],"uri":["http://zotero.org/users/503753/items/3JMGKTZR"],"itemData":{"id":127,"type":"article-journal","title":"Flower production in relation to individual plant age and leaf production among different patches of &lt;i&gt;Corydalis intermedia&lt;/i&gt;","container-title":"Plant Ecology formerly `Vegetatio'","page":"71-78","volume":"174","issue":"1","source":"CrossRef","DOI":"10.1023/B:VEGE.0000046060.77491.b9","ISSN":"1385-0237","journalAbbreviation":"Plant Ecology","author":[{"family":"Ehlers","given":"Bodil Kirstine"},{"family":"Olesen","given":"Jens Mogens"}],"issued":{"date-parts":[["2004"]]}}}],"schema":"https://github.com/citation-style-language/schema/raw/master/csl-citation.json"} </w:instrText>
+      </w:r>
+      <w:r>
+        <w:fldChar w:fldCharType="separate"/>
+      </w:r>
+      <w:r>
+        <w:rPr>
+          <w:rFonts w:ascii="Calibri" w:hAnsi="Calibri"/>
+        </w:rPr>
+        <w:t>(</w:t>
+      </w:r>
+      <w:proofErr w:type="spellStart"/>
+      <w:r>
+        <w:rPr>
+          <w:rFonts w:ascii="Calibri" w:hAnsi="Calibri"/>
+        </w:rPr>
+        <w:t>Kohyama</w:t>
+      </w:r>
+      <w:proofErr w:type="spellEnd"/>
+      <w:r>
+        <w:rPr>
+          <w:rFonts w:ascii="Calibri" w:hAnsi="Calibri"/>
+        </w:rPr>
+        <w:t xml:space="preserve"> 1982; </w:t>
+      </w:r>
+      <w:proofErr w:type="spellStart"/>
+      <w:r>
+        <w:rPr>
+          <w:rFonts w:ascii="Calibri" w:hAnsi="Calibri"/>
+        </w:rPr>
+        <w:t>Nakashizuka</w:t>
+      </w:r>
+      <w:proofErr w:type="spellEnd"/>
+      <w:r>
+        <w:rPr>
+          <w:rFonts w:ascii="Calibri" w:hAnsi="Calibri"/>
+        </w:rPr>
+        <w:t xml:space="preserve">, Takahashi &amp; Kawaguchi 1997; Ehlers &amp; </w:t>
+      </w:r>
+      <w:proofErr w:type="spellStart"/>
+      <w:r>
+        <w:rPr>
+          <w:rFonts w:ascii="Calibri" w:hAnsi="Calibri"/>
+        </w:rPr>
+        <w:t>Olesen</w:t>
+      </w:r>
+      <w:proofErr w:type="spellEnd"/>
+      <w:r>
+        <w:rPr>
+          <w:rFonts w:ascii="Calibri" w:hAnsi="Calibri"/>
+        </w:rPr>
+        <w:t xml:space="preserve"> 2004)</w:t>
+      </w:r>
+      <w:r>
+        <w:fldChar w:fldCharType="end"/>
+      </w:r>
+      <w:r>
+        <w:t xml:space="preserve">. In contrast to these graded RA </w:t>
+      </w:r>
+      <w:r>
+        <w:lastRenderedPageBreak/>
+        <w:t>schedules, b</w:t>
       </w:r>
       <w:r>
         <w:t>i</w:t>
       </w:r>
       <w:r>
-        <w:t xml:space="preserve">g-bang </w:t>
-      </w:r>
-      <w:r>
-        <w:lastRenderedPageBreak/>
-        <w:t xml:space="preserve">species display a sudden year-upon-year transition from investing all surplus energy in growth to reproduction, followed by death within months to a few years. </w:t>
+        <w:t xml:space="preserve">g-bang species display a sudden year-upon-year transition from investing all surplus energy in growth to reproduction, followed by death within months to a few years. </w:t>
       </w:r>
       <w:r>
         <w:t xml:space="preserve">For all curves, as RA approaches 1, growth </w:t>
@@ -527,6 +635,20 @@
       </w:r>
     </w:p>
     <w:p>
+      <w:pPr>
+        <w:autoSpaceDE w:val="0"/>
+        <w:autoSpaceDN w:val="0"/>
+        <w:adjustRightInd w:val="0"/>
+        <w:spacing w:after="0" w:line="240" w:lineRule="auto"/>
+      </w:pPr>
+    </w:p>
+    <w:p>
+      <w:pPr>
+        <w:autoSpaceDE w:val="0"/>
+        <w:autoSpaceDN w:val="0"/>
+        <w:adjustRightInd w:val="0"/>
+        <w:spacing w:after="0" w:line="240" w:lineRule="auto"/>
+      </w:pPr>
       <w:r>
         <w:t xml:space="preserve">Optimal energy models have explored what factors lead to various graded RA schedules, showing that a gradual shift in resources from growth to reproduction is expected if environmental conditions are stochastic </w:t>
       </w:r>
@@ -567,37 +689,220 @@
         <w:t xml:space="preserve"> or if </w:t>
       </w:r>
       <w:r>
-        <w:t xml:space="preserve">the outcome of the growth-reproduction trade-off shifts with a factor that changes across individuals of different age, size, or other variable </w:t>
-      </w:r>
+        <w:t>the outcome of the growth-reproduction trade-off shifts with a factor that changes across individuals of different age, size, or other variable</w:t>
+      </w:r>
+      <w:r>
+        <w:t>.</w:t>
+      </w:r>
+      <w:r>
+        <w:t xml:space="preserve"> </w:t>
+      </w:r>
+    </w:p>
+    <w:p>
+      <w:pPr>
+        <w:autoSpaceDE w:val="0"/>
+        <w:autoSpaceDN w:val="0"/>
+        <w:adjustRightInd w:val="0"/>
+        <w:spacing w:after="0" w:line="240" w:lineRule="auto"/>
+        <w:rPr>
+          <w:rFonts w:ascii="AdvMINION-R" w:hAnsi="AdvMINION-R" w:cs="AdvMINION-R"/>
+          <w:sz w:val="19"/>
+          <w:szCs w:val="19"/>
+        </w:rPr>
+      </w:pPr>
+      <w:r>
+        <w:t xml:space="preserve">For instance, if mortality declines with size or size, it is optimal for individuals to invest more modestly in both growth and reproduction across multiple years </w:t>
+      </w:r>
+      <w:r>
+        <w:rPr>
+          <w:rFonts w:ascii="AdvMINION-R" w:hAnsi="AdvMINION-R" w:cs="AdvMINION-R"/>
+          <w:sz w:val="19"/>
+          <w:szCs w:val="19"/>
+        </w:rPr>
+        <w:t>(</w:t>
+      </w:r>
+      <w:proofErr w:type="spellStart"/>
+      <w:r>
+        <w:rPr>
+          <w:rFonts w:ascii="AdvMINION-R" w:hAnsi="AdvMINION-R" w:cs="AdvMINION-R"/>
+          <w:sz w:val="19"/>
+          <w:szCs w:val="19"/>
+        </w:rPr>
+        <w:t>Charnov</w:t>
+      </w:r>
+      <w:proofErr w:type="spellEnd"/>
+    </w:p>
+    <w:p>
+      <w:pPr>
+        <w:autoSpaceDE w:val="0"/>
+        <w:autoSpaceDN w:val="0"/>
+        <w:adjustRightInd w:val="0"/>
+        <w:spacing w:after="0" w:line="240" w:lineRule="auto"/>
+        <w:rPr>
+          <w:rFonts w:ascii="AdvMINION-R" w:hAnsi="AdvMINION-R" w:cs="AdvMINION-R"/>
+          <w:sz w:val="19"/>
+          <w:szCs w:val="19"/>
+        </w:rPr>
+      </w:pPr>
+      <w:proofErr w:type="gramStart"/>
+      <w:r>
+        <w:rPr>
+          <w:rFonts w:ascii="AdvMINION-R" w:hAnsi="AdvMINION-R" w:cs="AdvMINION-R"/>
+          <w:sz w:val="19"/>
+          <w:szCs w:val="19"/>
+        </w:rPr>
+        <w:t>and</w:t>
+      </w:r>
+      <w:proofErr w:type="gramEnd"/>
+      <w:r>
+        <w:rPr>
+          <w:rFonts w:ascii="AdvMINION-R" w:hAnsi="AdvMINION-R" w:cs="AdvMINION-R"/>
+          <w:sz w:val="19"/>
+          <w:szCs w:val="19"/>
+        </w:rPr>
+        <w:t xml:space="preserve"> Schaffer 1973; </w:t>
+      </w:r>
+      <w:proofErr w:type="spellStart"/>
+      <w:r>
+        <w:rPr>
+          <w:rFonts w:ascii="AdvMINION-R" w:hAnsi="AdvMINION-R" w:cs="AdvMINION-R"/>
+          <w:sz w:val="19"/>
+          <w:szCs w:val="19"/>
+        </w:rPr>
+        <w:t>Reznick</w:t>
+      </w:r>
+      <w:proofErr w:type="spellEnd"/>
+      <w:r>
+        <w:rPr>
+          <w:rFonts w:ascii="AdvMINION-R" w:hAnsi="AdvMINION-R" w:cs="AdvMINION-R"/>
+          <w:sz w:val="19"/>
+          <w:szCs w:val="19"/>
+        </w:rPr>
+        <w:t xml:space="preserve"> and </w:t>
+      </w:r>
+      <w:proofErr w:type="spellStart"/>
+      <w:r>
+        <w:rPr>
+          <w:rFonts w:ascii="AdvMINION-R" w:hAnsi="AdvMINION-R" w:cs="AdvMINION-R"/>
+          <w:sz w:val="19"/>
+          <w:szCs w:val="19"/>
+        </w:rPr>
+        <w:t>Endler</w:t>
+      </w:r>
+      <w:proofErr w:type="spellEnd"/>
+      <w:r>
+        <w:rPr>
+          <w:rFonts w:ascii="AdvMINION-R" w:hAnsi="AdvMINION-R" w:cs="AdvMINION-R"/>
+          <w:sz w:val="19"/>
+          <w:szCs w:val="19"/>
+        </w:rPr>
+        <w:t xml:space="preserve"> 1982; Engen</w:t>
+      </w:r>
+    </w:p>
+    <w:p>
+      <w:proofErr w:type="gramStart"/>
+      <w:r>
+        <w:rPr>
+          <w:rFonts w:ascii="AdvMINION-R" w:hAnsi="AdvMINION-R" w:cs="AdvMINION-R"/>
+          <w:sz w:val="19"/>
+          <w:szCs w:val="19"/>
+        </w:rPr>
+        <w:t>and</w:t>
+      </w:r>
+      <w:proofErr w:type="gramEnd"/>
+      <w:r>
+        <w:rPr>
+          <w:rFonts w:ascii="AdvMINION-R" w:hAnsi="AdvMINION-R" w:cs="AdvMINION-R"/>
+          <w:sz w:val="19"/>
+          <w:szCs w:val="19"/>
+        </w:rPr>
+        <w:t xml:space="preserve"> </w:t>
+      </w:r>
+      <w:proofErr w:type="spellStart"/>
+      <w:r>
+        <w:rPr>
+          <w:rFonts w:ascii="AdvMINION-R" w:hAnsi="AdvMINION-R" w:cs="AdvMINION-R"/>
+          <w:sz w:val="19"/>
+          <w:szCs w:val="19"/>
+        </w:rPr>
+        <w:t>Saether</w:t>
+      </w:r>
+      <w:proofErr w:type="spellEnd"/>
+      <w:r>
+        <w:rPr>
+          <w:rFonts w:ascii="AdvMINION-R" w:hAnsi="AdvMINION-R" w:cs="AdvMINION-R"/>
+          <w:sz w:val="19"/>
+          <w:szCs w:val="19"/>
+        </w:rPr>
+        <w:t xml:space="preserve"> 1994)</w:t>
+      </w:r>
+      <w:r>
+        <w:t xml:space="preserve"> </w:t>
+      </w:r>
+      <w:r>
+        <w:t xml:space="preserve">(###). Declining photosynthetic rates with plant age </w:t>
+      </w:r>
+      <w:commentRangeStart w:id="0"/>
       <w:r>
         <w:fldChar w:fldCharType="begin"/>
       </w:r>
       <w:r>
-        <w:instrText xml:space="preserve"> ADDIN ZOTERO_ITEM CSL_CITATION {"citationID":"91JOzALo","properties":{"formattedCitation":"(Wenk &amp; Falster 2015)","plainCitation":"(Wenk &amp; Falster 2015)"},"citationItems":[{"id":1993,"uris":["http://zotero.org/users/503753/items/RKCR22GX"],"uri":["http://zotero.org/users/503753/items/RKCR22GX"],"itemData":{"id":1993,"type":"article-journal","title":"Quantifying and understanding reproductive allocation schedules in plants","container-title":"Ecology and Evolution","page":"5521-5538","volume":"5","issue":"23","source":"Wiley Online Library","abstract":"A plant's reproductive allocation (RA) schedule describes the fraction of surplus energy allocated to reproduction as it increases in size. While theorists use RA schedules as the connection between life history and energy allocation, little is known about RA schedules in real vegetation. Here we review what is known about RA schedules for perennial plants using studies either directly quantifying RA or that collected data from which the shape of an RA schedule can be inferred. We also briefly review theoretical models describing factors by which variation in RA may arise. We identified 34 studies from which aspects of an RA schedule could be inferred. Within those, RA schedules varied considerably across species: some species abruptly shift all resources from growth to reproduction; most others gradually shift resources into reproduction, but under a variety of graded schedules. Available data indicate the maximum fraction of energy allocated to production ranges from 0.1 to 1 and that shorter lived species tend to have higher initial RA and increase their RA more quickly than do longer-lived species. Overall, our findings indicate, little data exist about RA schedules in perennial plants. Available data suggest a wide range of schedules across species. Collection of more data on RA schedules would enable a tighter integration between observation and a variety of models predicting optimal energy allocation, plant growth rates, and biogeochemical cycles.","DOI":"10.1002/ece3.1802","ISSN":"2045-7758","journalAbbreviation":"Ecol Evol","language":"en","author":[{"family":"Wenk","given":"Elizabeth Hedi"},{"family":"Falster","given":"Daniel S."}],"issued":{"date-parts":[["2015",12,1]]}}}],"schema":"https://github.com/citation-style-language/schema/raw/master/csl-citation.json"} </w:instrText>
+        <w:instrText xml:space="preserve"> ADDIN ZOTERO_ITEM CSL_CITATION {"citationID":"9H928t38","properties":{"formattedCitation":"{\\rtf (Ryan, Binkley &amp; Fownes 1997; Niinemets 2002; Thomas 2010; Drake {\\i{}et al.} 2010)}","plainCitation":"(Ryan, Binkley &amp; Fownes 1997; Niinemets 2002; Thomas 2010; Drake et al. 2010)"},"citationItems":[{"id":950,"uris":["http://zotero.org/users/503753/items/TEMPMS5M"],"uri":["http://zotero.org/users/503753/items/TEMPMS5M"],"itemData":{"id":950,"type":"article-journal","title":"Age-related decline in forest productivity: Pattern and process","container-title":"Advances in Ecological Research","page":"213-262","volume":"27","author":[{"family":"Ryan","given":"Michael G."},{"family":"Binkley","given":"D"},{"family":"Fownes","given":"JH"}],"issued":{"date-parts":[["1997"]]}}},{"id":766,"uris":["http://zotero.org/users/503753/items/N9NV52FD"],"uri":["http://zotero.org/users/503753/items/N9NV52FD"],"itemData":{"id":766,"type":"article-journal","title":"Stomatal conductance alone does not explain the decline in foliar photosynthetic rates with increasing tree age and size in &lt;i&gt;Picea abies&lt;/i&gt; and &lt;i&gt;Pinus sylvestris&lt;/i&gt;","container-title":"Tree Physiology","page":"515-535","volume":"22","issue":"8","source":"ISI Web of Knowledge","abstract":"Foliar light-saturated net assimilation rates (A) generally decrease with increasing tree height (H) and tree age (Y), but it is unclear whether the decline in A is attributable to size- and age-related modifications in foliage morphology (needle dry mass per unit projected area; M-A), nitrogen concentration, stomatal conductance to water vapor (G), or biochemical foliage potentials for photosynthesis (maximum carboxylase activity of Rubisco; V-cmax). I studied the influences of H and Y on foliage structure and function in a data set consisting of 114 published studies reporting observations on more than 200 specimens of various height and age of Picea abies (L.) Karst. and Pinus sylvestris L. In this data set, foliar nitrogen concentrations were independent of H and Y, but net assimilation rates per unit needle dry mass (A(M)) decreased strongly with increasing H and Y. Although M-A scaled positively with H and Y, net assimilation rates per unit area (A(A) = M-A x A(M)) were strongly and negatively related to H, indicating that the structural adjustment of needles did not compensate for the decline in mass-based needle photosynthetic rates. A relevant determinant of tree height- and age-dependent modifications of A was the decrease in G. This led to lower needle intercellular CO2 concentrations and thereby to lower efficiency with which the biochemical photosynthetic apparatus functioned. However, V-cmax per unit needle dry mass and area strongly decreased with increasing H, indicating that foliar photosynthetic potentials were lower in larger trees at a common intercellular CO2 concentration. Given the constancy of foliar nitrogen concentrations, but the large decline in apparent V-cmax with tree size and age, I hypothesize that the decline in Vc(max) results from increasing diffusive resistances between the needle intercellular air space and carboxylation sites in chloroplasts. Increased diffusive limitations may be the inevitable consequence of morphological adaptation (changes in M-A and needle density) to greater water stress in needles of larger trees. Foliage structural and physiological variables were nonlinearly related to Hand Y, possibly because of hyperbolic decreases in shoot hydraulic conductances with increasing tree height and age. Although H and Y were correlated, foliar characteristics were generally more strongly related to H than to Y, suggesting that increases in height rather than age are responsible for declines in foliar net assimilation capacities.","ISSN":"0829-318X","journalAbbreviation":"Tree Physiol.","language":"English","author":[{"family":"Niinemets","given":"U."}],"issued":{"date-parts":[["2002",6]]}}},{"id":1146,"uris":["http://zotero.org/users/503753/items/ZHMU8EWM"],"uri":["http://zotero.org/users/503753/items/ZHMU8EWM"],"itemData":{"id":1146,"type":"article-journal","title":"Photosynthetic capacity peaks at intermediate size in temperate deciduous trees","container-title":"Tree Physiology","page":"555 -573","volume":"30","issue":"5","source":"Highwire 2.0","abstract":"Studies of age-related changes in leaf functional biology have generally been based on dichotomous comparisons of young and mature individuals (e.g., saplings and mature canopy trees), with little data available to describe changes through the entire ontogeny of trees, particularly of broadleaf angiosperms. Leaf-level gas-exchange and morphological parameters were quantified in situ in the upper canopy of trees acclimated to high light conditions, spanning a wide range of ontogenetic stages from saplings (~1 cm in stem diameter) to trees &gt;60 cm d.b.h. and nearing their maximum lifespan, in three temperate deciduous tree species in central Ontario, Canada. Traits associated with growth performance, including leaf photosynthetic capacity (expressed on either an area, mass or leaf N basis), stomatal conductance, leaf size and leaf N content, generally showed a unimodal (‘hump-shaped’) pattern, with peak values at an intermediate ontogenetic stage. In contrast, leaf mass per area (LMA) and related morphological parameters (leaf thickness, leaf tissue density, leaf C content) increased monotonically with tree size, as did water-use efficiency; these monotonic relationships were well described by simple allometric functions of the form Y = aXb. For traits showing unimodal patterns, tree size corresponding to the trait maximum differed markedly among traits: all three species showed a similar pattern in which the peak for leaf size occurred in trees ~2–6 cm d.b.h., followed by leaf chemical traits and photosynthetic capacity on a mass or leaf N basis and finally by photosynthetic capacity on a leaf area basis, which peaked approximately at the size of reproductive onset. It is argued that ontogenetic increases in photosynthetic capacity and related traits early in tree ontogeny are general among relatively shade-tolerant tree species that have a low capacity for leaf-level acclimation, as are declines in this set of traits late in tree ontogeny.","DOI":"10.1093/treephys/tpq005","author":[{"family":"Thomas","given":"Sean C."}],"issued":{"date-parts":[["2010",5,1]]}}},{"id":2032,"uris":["http://zotero.org/users/503753/items/HAIVK52H"],"uri":["http://zotero.org/users/503753/items/HAIVK52H"],"itemData":{"id":2032,"type":"article-journal","title":"Hydraulic limitation not declining nitrogen availability causes the age-related photosynthetic decline in loblolly pine (Pinus taeda L.)","container-title":"Plant, Cell &amp; Environment","page":"1756-1766","volume":"33","issue":"10","source":"Wiley Online Library","abstract":"Declining net primary production (NPP) with forest age is often attributed to a corresponding decline in gross primary production (GPP). We tested two hypotheses explaining the decline of GPP in ageing stands (14–115 years old) of Pinus taeda L.: (1) increasing N limitation limits photosynthetic capacity and thus decreases GPP with increasing age; and (2) hydraulic limitations increasingly induce stomatal closure, reducing GPP with increasing age. We tested these hypotheses using measurements of foliar nitrogen, photosynthesis, sap-flow and dendroclimatological techniques. Hypothesis (1) was not supported; foliar N retranslocation did not increase and declines were not observed in foliar N, leaf area per tree or photosynthetic capacity. Hypothesis (2) was supported; declines were observed in light-saturated photosynthesis, leaf- and canopy-level stomatal conductance, concentration of CO2 inside leaf air-spaces (corroborated by an increase in wood δ13C) and specific leaf area (SLA), while stomatal limitation and the ratio of sapwood area (SA) to leaf area increased. The sensitivity of radial growth to inter-annual variation in temperature and drought decreased with age, suggesting that tree water use becomes increasingly conservative with age. We conclude that hydraulic limitation increasingly limits the photosynthetic rates of ageing loblolly pine trees, possibly explaining the observed reduction of NPP.","DOI":"10.1111/j.1365-3040.2010.02180.x","ISSN":"1365-3040","language":"en","author":[{"family":"Drake","given":"J. E."},{"family":"Raetz","given":"L. M."},{"family":"Davis","given":"S. C."},{"family":"DeLUCIA","given":"E. H."}],"issued":{"date-parts":[["2010",10,1]]}}}],"schema":"https://github.com/citation-style-language/schema/raw/master/csl-citation.json"} </w:instrText>
       </w:r>
       <w:r>
         <w:fldChar w:fldCharType="separate"/>
       </w:r>
       <w:r>
         <w:rPr>
-          <w:rFonts w:ascii="Calibri" w:hAnsi="Calibri"/>
-        </w:rPr>
-        <w:t>(Wenk &amp; Falster 2015)</w:t>
+          <w:rFonts w:ascii="Calibri" w:hAnsi="Calibri" w:cs="Times New Roman"/>
+          <w:szCs w:val="24"/>
+        </w:rPr>
+        <w:t xml:space="preserve">(Ryan, Binkley &amp; Fownes 1997; </w:t>
+      </w:r>
+      <w:proofErr w:type="spellStart"/>
+      <w:r>
+        <w:rPr>
+          <w:rFonts w:ascii="Calibri" w:hAnsi="Calibri" w:cs="Times New Roman"/>
+          <w:szCs w:val="24"/>
+        </w:rPr>
+        <w:t>Niinemets</w:t>
+      </w:r>
+      <w:proofErr w:type="spellEnd"/>
+      <w:r>
+        <w:rPr>
+          <w:rFonts w:ascii="Calibri" w:hAnsi="Calibri" w:cs="Times New Roman"/>
+          <w:szCs w:val="24"/>
+        </w:rPr>
+        <w:t xml:space="preserve"> 2002; Thomas 2010; Drake </w:t>
+      </w:r>
+      <w:r>
+        <w:rPr>
+          <w:rFonts w:ascii="Calibri" w:hAnsi="Calibri" w:cs="Times New Roman"/>
+          <w:i/>
+          <w:iCs/>
+          <w:szCs w:val="24"/>
+        </w:rPr>
+        <w:t>et al.</w:t>
+      </w:r>
+      <w:r>
+        <w:rPr>
+          <w:rFonts w:ascii="Calibri" w:hAnsi="Calibri" w:cs="Times New Roman"/>
+          <w:szCs w:val="24"/>
+        </w:rPr>
+        <w:t xml:space="preserve"> 2010)</w:t>
       </w:r>
       <w:r>
         <w:fldChar w:fldCharType="end"/>
       </w:r>
-      <w:r>
-        <w:t>,###refs</w:t>
-      </w:r>
-      <w:r>
-        <w:t>. For instance, if mortality declines with size or size, it is optimal for individuals to invest more modestly in both growth and reproduction across multiple years (###). Declining photosynthetic rates with plant age (###), not being deciduous</w:t>
-      </w:r>
-      <w:r>
-        <w:t xml:space="preserve"> (refs###)</w:t>
-      </w:r>
-      <w:r>
-        <w:t>, and relative declines in seed production at higher rates of reproductive investment</w:t>
+      <w:commentRangeEnd w:id="0"/>
+      <w:r>
+        <w:rPr>
+          <w:rStyle w:val="CommentReference"/>
+        </w:rPr>
+        <w:commentReference w:id="0"/>
+      </w:r>
+      <w:r>
+        <w:t>, not being deciduous</w:t>
       </w:r>
       <w:r>
         <w:t xml:space="preserve"> </w:t>
@@ -606,6 +911,33 @@
         <w:fldChar w:fldCharType="begin"/>
       </w:r>
       <w:r>
+        <w:instrText xml:space="preserve"> ADDIN ZOTERO_ITEM CSL_CITATION {"citationID":"2pgbk9le1k","properties":{"formattedCitation":"(Pugliese &amp; Kozlowski 1990)","plainCitation":"(Pugliese &amp; Kozlowski 1990)"},"citationItems":[{"id":1066,"uris":["http://zotero.org/users/503753/items/WDQTUT7S"],"uri":["http://zotero.org/users/503753/items/WDQTUT7S"],"itemData":{"id":1066,"type":"article-journal","title":"Optimal patterns of growth and reproduction for perennial plants with persisting or not persisting vegetative parts","container-title":"Evolutionary Ecology","page":"75-89","volume":"4","issue":"1","source":"CrossRef","DOI":"10.1007/BF02270717","ISSN":"0269-7653","journalAbbreviation":"Evol Ecol","author":[{"family":"Pugliese","given":"Andrea"},{"family":"Kozlowski","given":"Jan"}],"issued":{"date-parts":[["1990",1]]}}}],"schema":"https://github.com/citation-style-language/schema/raw/master/csl-citation.json"} </w:instrText>
+      </w:r>
+      <w:r>
+        <w:fldChar w:fldCharType="separate"/>
+      </w:r>
+      <w:r>
+        <w:rPr>
+          <w:rFonts w:ascii="Calibri" w:hAnsi="Calibri"/>
+        </w:rPr>
+        <w:t>(Pugliese &amp; Kozlowski 1990)</w:t>
+      </w:r>
+      <w:r>
+        <w:fldChar w:fldCharType="end"/>
+      </w:r>
+      <w:r>
+        <w:t xml:space="preserve"> </w:t>
+      </w:r>
+      <w:r>
+        <w:t>and relative declines in seed production at higher rates of reproductive investment</w:t>
+      </w:r>
+      <w:r>
+        <w:t xml:space="preserve"> </w:t>
+      </w:r>
+      <w:r>
+        <w:fldChar w:fldCharType="begin"/>
+      </w:r>
+      <w:r>
         <w:instrText xml:space="preserve"> ADDIN ZOTERO_ITEM CSL_CITATION {"citationID":"b2mcrf5ur","properties":{"formattedCitation":"(Miller, Tenhumberg &amp; Louda 2008)","plainCitation":"(Miller, Tenhumberg &amp; Louda 2008)"},"citationItems":[{"id":52,"uris":["http://zotero.org/groups/37061/items/K9AZHRW6"],"uri":["http://zotero.org/groups/37061/items/K9AZHRW6"],"itemData":{"id":52,"type":"article-journal","title":"Herbivore‐Mediated Ecological Costs of Reproduction Shape the Life History of an Iteroparous Plant.","container-title":"The American Naturalist","page":"141-149","volume":"171","issue":"2","source":"JSTOR","abstract":"&lt;p&gt;Abstract: Plant reproduction yields immediate fitness benefits but can be costly in terms of survival, growth, and future fecundity. Life‐history theory posits that reproductive strategies are shaped by trade‐offs between current and future fitness that result from these direct costs of reproduction. Plant reproduction may also incur indirect ecological costs if it increases susceptibility to herbivores. Yet ecological costs of reproduction have received little empirical attention and remain poorly integrated into life‐history theory. Here, we provide evidence for herbivore‐mediated ecological costs of reproduction, and we develop theory to examine how these costs influence plant life‐history strategies. Field experiments with an iteroparous cactus (Opuntia imbricata) indicated that greater reproductive effort (proportion of meristems allocated to reproduction) led to greater attack by a cactus‐feeding insect (Narnia pallidicornis) and that damage by this herbivore reduced reproductive success. A dynamic programming model predicted strongly divergent optimal reproductive strategies when ecological costs were included, compared with when these costs were ignored. Meristem allocation by cacti in the field matched the optimal strategy expected under ecological costs of reproduction. The results indicate that plant reproductive allocation can strongly influence the intensity of interactions with herbivores and that associated ecological costs can play an important selective role in the evolution of plant life histories.&lt;/p&gt;","ISSN":"00030147","note":"ArticleType: research-article / Full publication date: February 2008 / Copyright © 2008 The University of Chicago Press","author":[{"family":"Miller","given":"Tom E. X."},{"family":"Tenhumberg","given":"Brigitte"},{"family":"Louda","given":"Svata M."}],"issued":{"date-parts":[["2008",2,1]]}}}],"schema":"https://github.com/citation-style-language/schema/raw/master/csl-citation.json"} </w:instrText>
       </w:r>
       <w:r>
@@ -734,13 +1066,7 @@
         <w:t xml:space="preserve">In addition, </w:t>
       </w:r>
       <w:r>
-        <w:t xml:space="preserve">the </w:t>
-      </w:r>
-      <w:r>
-        <w:t>observed decline in photosynthetic rates with age (refs###) will decrease NPP relative to leaf area</w:t>
-      </w:r>
-      <w:r>
-        <w:t xml:space="preserve">, leading to a relative decrease in the surplus energy pool. Variation in the relative size of the surplus energy pool is also expected across species. For instance, </w:t>
+        <w:t xml:space="preserve">the observed decline in photosynthetic rates with age (refs###) will decrease NPP relative to leaf area, leading to a relative decrease in the surplus energy pool. Variation in the relative size of the surplus energy pool is also expected across species. For instance, </w:t>
       </w:r>
       <w:r>
         <w:t>s</w:t>
@@ -770,6 +1096,676 @@
         <w:t xml:space="preserve">smaller pool of surplus energy (refs###).  </w:t>
       </w:r>
     </w:p>
+    <w:p/>
+    <w:p>
+      <w:r>
+        <w:fldChar w:fldCharType="begin"/>
+      </w:r>
+      <w:r>
+        <w:instrText xml:space="preserve"> ADDIN ZOTERO_ITEM CSL_CITATION {"citationID":"2boqo4ncbs","properties":{"formattedCitation":"{\\rtf (Ryan {\\i{}et al.} 1997)}","plainCitation":"(Ryan et al. 1997)"},"citationItems":[{"id":950,"uris":["http://zotero.org/users/503753/items/TEMPMS5M"],"uri":["http://zotero.org/users/503753/items/TEMPMS5M"],"itemData":{"id":950,"type":"article-journal","title":"Age-related decline in forest productivity: Pattern and process","container-title":"Advances in Ecological Research","page":"213-262","volume":"27","author":[{"family":"Ryan","given":"Michael G."},{"family":"Binkley","given":"D"},{"family":"Fownes","given":"JH"}],"issued":{"date-parts":[["1997"]]}}}],"schema":"https://github.com/citation-style-language/schema/raw/master/csl-citation.json"} </w:instrText>
+      </w:r>
+      <w:r>
+        <w:fldChar w:fldCharType="separate"/>
+      </w:r>
+      <w:r>
+        <w:rPr>
+          <w:rFonts w:ascii="Calibri" w:hAnsi="Calibri" w:cs="Times New Roman"/>
+          <w:szCs w:val="24"/>
+        </w:rPr>
+        <w:t xml:space="preserve">(Ryan </w:t>
+      </w:r>
+      <w:r>
+        <w:rPr>
+          <w:rFonts w:ascii="Calibri" w:hAnsi="Calibri" w:cs="Times New Roman"/>
+          <w:i/>
+          <w:iCs/>
+          <w:szCs w:val="24"/>
+        </w:rPr>
+        <w:t>et al.</w:t>
+      </w:r>
+      <w:r>
+        <w:rPr>
+          <w:rFonts w:ascii="Calibri" w:hAnsi="Calibri" w:cs="Times New Roman"/>
+          <w:szCs w:val="24"/>
+        </w:rPr>
+        <w:t xml:space="preserve"> 1997)</w:t>
+      </w:r>
+      <w:r>
+        <w:fldChar w:fldCharType="end"/>
+      </w:r>
+      <w:r>
+        <w:t xml:space="preserve"> – reasons for declining leaf area with age include crown abrasion in taller trees and competition; has data that show rapid decline, but notes that most other studies display more gradual decline in leaf area; no explicit mention of effect of reproductive investment; pattern not displayed by tropical stands</w:t>
+      </w:r>
+    </w:p>
+    <w:p>
+      <w:pPr>
+        <w:spacing w:after="0" w:line="240" w:lineRule="auto"/>
+        <w:rPr>
+          <w:rFonts w:ascii="Times New Roman" w:eastAsia="Times New Roman" w:hAnsi="Times New Roman" w:cs="Times New Roman"/>
+          <w:sz w:val="24"/>
+          <w:szCs w:val="24"/>
+          <w:lang w:eastAsia="en-AU"/>
+        </w:rPr>
+      </w:pPr>
+      <w:proofErr w:type="spellStart"/>
+      <w:r>
+        <w:rPr>
+          <w:rFonts w:ascii="Times New Roman" w:eastAsia="Times New Roman" w:hAnsi="Times New Roman" w:cs="Times New Roman"/>
+          <w:sz w:val="24"/>
+          <w:szCs w:val="24"/>
+          <w:lang w:eastAsia="en-AU"/>
+        </w:rPr>
+        <w:t>RyanM.G.WaringR.H</w:t>
+      </w:r>
+      <w:proofErr w:type="spellEnd"/>
+      <w:proofErr w:type="gramStart"/>
+      <w:r>
+        <w:rPr>
+          <w:rFonts w:ascii="Times New Roman" w:eastAsia="Times New Roman" w:hAnsi="Times New Roman" w:cs="Times New Roman"/>
+          <w:sz w:val="24"/>
+          <w:szCs w:val="24"/>
+          <w:lang w:eastAsia="en-AU"/>
+        </w:rPr>
+        <w:t>..</w:t>
+      </w:r>
+      <w:proofErr w:type="gramEnd"/>
+      <w:r>
+        <w:rPr>
+          <w:rFonts w:ascii="Times New Roman" w:eastAsia="Times New Roman" w:hAnsi="Times New Roman" w:cs="Times New Roman"/>
+          <w:sz w:val="24"/>
+          <w:szCs w:val="24"/>
+          <w:lang w:eastAsia="en-AU"/>
+        </w:rPr>
+        <w:t xml:space="preserve"> 1992. Stem maintenance and stand development in a subalpine </w:t>
+      </w:r>
+      <w:proofErr w:type="spellStart"/>
+      <w:r>
+        <w:rPr>
+          <w:rFonts w:ascii="Times New Roman" w:eastAsia="Times New Roman" w:hAnsi="Times New Roman" w:cs="Times New Roman"/>
+          <w:sz w:val="24"/>
+          <w:szCs w:val="24"/>
+          <w:lang w:eastAsia="en-AU"/>
+        </w:rPr>
+        <w:t>odgepole</w:t>
+      </w:r>
+      <w:proofErr w:type="spellEnd"/>
+      <w:r>
+        <w:rPr>
+          <w:rFonts w:ascii="Times New Roman" w:eastAsia="Times New Roman" w:hAnsi="Times New Roman" w:cs="Times New Roman"/>
+          <w:sz w:val="24"/>
+          <w:szCs w:val="24"/>
+          <w:lang w:eastAsia="en-AU"/>
+        </w:rPr>
+        <w:t xml:space="preserve"> pine forest</w:t>
+      </w:r>
+      <w:r>
+        <w:rPr>
+          <w:rFonts w:ascii="Times New Roman" w:eastAsia="Times New Roman" w:hAnsi="Times New Roman" w:cs="Times New Roman"/>
+          <w:sz w:val="24"/>
+          <w:szCs w:val="24"/>
+          <w:lang w:eastAsia="en-AU"/>
+        </w:rPr>
+        <w:t xml:space="preserve"> </w:t>
+      </w:r>
+      <w:r>
+        <w:rPr>
+          <w:rFonts w:ascii="Times New Roman" w:eastAsia="Times New Roman" w:hAnsi="Times New Roman" w:cs="Times New Roman"/>
+          <w:sz w:val="24"/>
+          <w:szCs w:val="24"/>
+          <w:lang w:eastAsia="en-AU"/>
+        </w:rPr>
+        <w:t xml:space="preserve">Ecology  </w:t>
+      </w:r>
+    </w:p>
+    <w:p>
+      <w:pPr>
+        <w:pStyle w:val="NormalWeb"/>
+      </w:pPr>
+      <w:r>
+        <w:t>Sala: “</w:t>
+      </w:r>
+      <w:r>
+        <w:t>Another area of study that has focused on C as a primary driver of productivity is the research that has been done on the mechanisms underlying the well-known age- and size-</w:t>
+      </w:r>
+      <w:r>
+        <w:lastRenderedPageBreak/>
+        <w:t xml:space="preserve">related growth declines in trees and forests (Ryan et al. 1997). The two classical groups of hypotheses to explain size/age-related declines of growth rates in trees and stands focused on the extent to which growth declines occurred as a result of reduced C supply via photosynthesis (assimilation hypotheses) or an increase of C demand due to increases of the respiratory load (respiration hypotheses; see Sala et al. 2011 for a discussion). However, both of these groups of hypotheses rest on the same assumption: that growth declines are due to limiting C availability. This perspective is now questioned based on current research indicating that alternative factors (e.g., turgor, long-distance transport of assimilates, nutrients) contribute to growth limitations in tall trees (Woodruff et al. 2004, Sala et al. 2011, Woodruff and </w:t>
+      </w:r>
+      <w:proofErr w:type="spellStart"/>
+      <w:r>
+        <w:t>Meinzer</w:t>
+      </w:r>
+      <w:proofErr w:type="spellEnd"/>
+      <w:r>
+        <w:t xml:space="preserve"> 2011</w:t>
+      </w:r>
+      <w:r>
+        <w:rPr>
+          <w:rStyle w:val="Emphasis"/>
+          <w:rFonts w:eastAsiaTheme="majorEastAsia"/>
+        </w:rPr>
+        <w:t>b</w:t>
+      </w:r>
+      <w:r>
+        <w:t>).</w:t>
+      </w:r>
+      <w:r>
+        <w:t>”</w:t>
+      </w:r>
+    </w:p>
+    <w:p>
+      <w:pPr>
+        <w:autoSpaceDE w:val="0"/>
+        <w:autoSpaceDN w:val="0"/>
+        <w:adjustRightInd w:val="0"/>
+        <w:spacing w:after="0" w:line="240" w:lineRule="auto"/>
+        <w:rPr>
+          <w:rFonts w:ascii="AdvTT6120e2aa" w:hAnsi="AdvTT6120e2aa" w:cs="AdvTT6120e2aa"/>
+          <w:sz w:val="19"/>
+          <w:szCs w:val="19"/>
+        </w:rPr>
+      </w:pPr>
+      <w:r>
+        <w:rPr>
+          <w:rFonts w:ascii="AdvTT6120e2aa" w:hAnsi="AdvTT6120e2aa" w:cs="AdvTT6120e2aa"/>
+          <w:sz w:val="19"/>
+          <w:szCs w:val="19"/>
+        </w:rPr>
+        <w:t xml:space="preserve">From Genet 2010 – 1 of 3 explanations for decreasing carbon assimilation with age: </w:t>
+      </w:r>
+      <w:r>
+        <w:rPr>
+          <w:rFonts w:ascii="AdvTT6120e2aa" w:hAnsi="AdvTT6120e2aa" w:cs="AdvTT6120e2aa"/>
+          <w:sz w:val="19"/>
+          <w:szCs w:val="19"/>
+        </w:rPr>
+        <w:t>decreasing leaf area, assessed at stand (Ryan</w:t>
+      </w:r>
+    </w:p>
+    <w:p>
+      <w:pPr>
+        <w:autoSpaceDE w:val="0"/>
+        <w:autoSpaceDN w:val="0"/>
+        <w:adjustRightInd w:val="0"/>
+        <w:spacing w:after="0" w:line="240" w:lineRule="auto"/>
+        <w:rPr>
+          <w:rFonts w:ascii="AdvTT6120e2aa" w:hAnsi="AdvTT6120e2aa" w:cs="AdvTT6120e2aa"/>
+          <w:sz w:val="19"/>
+          <w:szCs w:val="19"/>
+        </w:rPr>
+      </w:pPr>
+      <w:proofErr w:type="gramStart"/>
+      <w:r>
+        <w:rPr>
+          <w:rFonts w:ascii="AdvTT6120e2aa" w:hAnsi="AdvTT6120e2aa" w:cs="AdvTT6120e2aa"/>
+          <w:sz w:val="19"/>
+          <w:szCs w:val="19"/>
+        </w:rPr>
+        <w:t>et</w:t>
+      </w:r>
+      <w:proofErr w:type="gramEnd"/>
+      <w:r>
+        <w:rPr>
+          <w:rFonts w:ascii="AdvTT6120e2aa" w:hAnsi="AdvTT6120e2aa" w:cs="AdvTT6120e2aa"/>
+          <w:sz w:val="19"/>
+          <w:szCs w:val="19"/>
+        </w:rPr>
+        <w:t xml:space="preserve"> al. 1997, Bond-</w:t>
+      </w:r>
+      <w:proofErr w:type="spellStart"/>
+      <w:r>
+        <w:rPr>
+          <w:rFonts w:ascii="AdvTT6120e2aa" w:hAnsi="AdvTT6120e2aa" w:cs="AdvTT6120e2aa"/>
+          <w:sz w:val="19"/>
+          <w:szCs w:val="19"/>
+        </w:rPr>
+        <w:t>Lamberty</w:t>
+      </w:r>
+      <w:proofErr w:type="spellEnd"/>
+      <w:r>
+        <w:rPr>
+          <w:rFonts w:ascii="AdvTT6120e2aa" w:hAnsi="AdvTT6120e2aa" w:cs="AdvTT6120e2aa"/>
+          <w:sz w:val="19"/>
+          <w:szCs w:val="19"/>
+        </w:rPr>
+        <w:t xml:space="preserve"> et al. 2002, </w:t>
+      </w:r>
+      <w:proofErr w:type="spellStart"/>
+      <w:r>
+        <w:rPr>
+          <w:rFonts w:ascii="AdvTT6120e2aa" w:hAnsi="AdvTT6120e2aa" w:cs="AdvTT6120e2aa"/>
+          <w:sz w:val="19"/>
+          <w:szCs w:val="19"/>
+        </w:rPr>
+        <w:t>Kashian</w:t>
+      </w:r>
+      <w:proofErr w:type="spellEnd"/>
+      <w:r>
+        <w:rPr>
+          <w:rFonts w:ascii="AdvTT6120e2aa" w:hAnsi="AdvTT6120e2aa" w:cs="AdvTT6120e2aa"/>
+          <w:sz w:val="19"/>
+          <w:szCs w:val="19"/>
+        </w:rPr>
+        <w:t xml:space="preserve"> et al. 2005,</w:t>
+      </w:r>
+    </w:p>
+    <w:p>
+      <w:pPr>
+        <w:rPr>
+          <w:rFonts w:ascii="AdvTT6120e2aa" w:hAnsi="AdvTT6120e2aa" w:cs="AdvTT6120e2aa"/>
+          <w:sz w:val="19"/>
+          <w:szCs w:val="19"/>
+        </w:rPr>
+      </w:pPr>
+      <w:proofErr w:type="spellStart"/>
+      <w:r>
+        <w:rPr>
+          <w:rFonts w:ascii="AdvTT6120e2aa" w:hAnsi="AdvTT6120e2aa" w:cs="AdvTT6120e2aa"/>
+          <w:sz w:val="19"/>
+          <w:szCs w:val="19"/>
+        </w:rPr>
+        <w:t>Leuschner</w:t>
+      </w:r>
+      <w:proofErr w:type="spellEnd"/>
+      <w:r>
+        <w:rPr>
+          <w:rFonts w:ascii="AdvTT6120e2aa" w:hAnsi="AdvTT6120e2aa" w:cs="AdvTT6120e2aa"/>
+          <w:sz w:val="19"/>
+          <w:szCs w:val="19"/>
+        </w:rPr>
+        <w:t xml:space="preserve"> et al. 2006) and tree scales (Nock et al. 2008),</w:t>
+      </w:r>
+    </w:p>
+    <w:p>
+      <w:pPr>
+        <w:rPr>
+          <w:rFonts w:ascii="AdvTT6120e2aa" w:hAnsi="AdvTT6120e2aa" w:cs="AdvTT6120e2aa"/>
+          <w:sz w:val="19"/>
+          <w:szCs w:val="19"/>
+        </w:rPr>
+      </w:pPr>
+    </w:p>
+    <w:p>
+      <w:pPr>
+        <w:rPr>
+          <w:rFonts w:ascii="AdvTT6120e2aa" w:hAnsi="AdvTT6120e2aa" w:cs="AdvTT6120e2aa"/>
+          <w:sz w:val="19"/>
+          <w:szCs w:val="19"/>
+        </w:rPr>
+      </w:pPr>
+      <w:r>
+        <w:rPr>
+          <w:rFonts w:ascii="AdvTT6120e2aa" w:hAnsi="AdvTT6120e2aa" w:cs="AdvTT6120e2aa"/>
+          <w:sz w:val="19"/>
+          <w:szCs w:val="19"/>
+        </w:rPr>
+        <w:t>Becker et al. 2000</w:t>
+      </w:r>
+      <w:r>
+        <w:rPr>
+          <w:rFonts w:ascii="AdvTT6120e2aa" w:hAnsi="AdvTT6120e2aa" w:cs="AdvTT6120e2aa"/>
+          <w:sz w:val="19"/>
+          <w:szCs w:val="19"/>
+        </w:rPr>
+        <w:t xml:space="preserve"> – </w:t>
+      </w:r>
+      <w:r>
+        <w:rPr>
+          <w:rFonts w:ascii="AdvTT6120e2aa" w:hAnsi="AdvTT6120e2aa" w:cs="AdvTT6120e2aa"/>
+          <w:sz w:val="19"/>
+          <w:szCs w:val="19"/>
+        </w:rPr>
+        <w:t>suggest</w:t>
+      </w:r>
+      <w:r>
+        <w:rPr>
+          <w:rFonts w:ascii="AdvTT6120e2aa" w:hAnsi="AdvTT6120e2aa" w:cs="AdvTT6120e2aa"/>
+          <w:sz w:val="19"/>
+          <w:szCs w:val="19"/>
+        </w:rPr>
+        <w:t xml:space="preserve"> shift of resources to reproduction with age</w:t>
+      </w:r>
+      <w:r>
+        <w:rPr>
+          <w:rFonts w:ascii="AdvTT6120e2aa" w:hAnsi="AdvTT6120e2aa" w:cs="AdvTT6120e2aa"/>
+          <w:sz w:val="19"/>
+          <w:szCs w:val="19"/>
+        </w:rPr>
+        <w:t xml:space="preserve"> is a hypothesis which needs more data; shouldn’t assume hydraulic limitations main reason height growth ceases</w:t>
+      </w:r>
+    </w:p>
+    <w:p>
+      <w:bookmarkStart w:id="1" w:name="_GoBack"/>
+      <w:bookmarkEnd w:id="1"/>
+    </w:p>
+    <w:p>
+      <w:pPr>
+        <w:autoSpaceDE w:val="0"/>
+        <w:autoSpaceDN w:val="0"/>
+        <w:adjustRightInd w:val="0"/>
+        <w:spacing w:after="0" w:line="240" w:lineRule="auto"/>
+        <w:rPr>
+          <w:rFonts w:ascii="TimesNRMT" w:hAnsi="TimesNRMT" w:cs="TimesNRMT"/>
+          <w:sz w:val="18"/>
+          <w:szCs w:val="18"/>
+        </w:rPr>
+      </w:pPr>
+      <w:r>
+        <w:rPr>
+          <w:rFonts w:ascii="TimesNRMT" w:hAnsi="TimesNRMT" w:cs="TimesNRMT"/>
+          <w:sz w:val="18"/>
+          <w:szCs w:val="18"/>
+        </w:rPr>
+        <w:t xml:space="preserve">In adult trees, allocation of </w:t>
+      </w:r>
+      <w:proofErr w:type="spellStart"/>
+      <w:r>
+        <w:rPr>
+          <w:rFonts w:ascii="TimesNRMT" w:hAnsi="TimesNRMT" w:cs="TimesNRMT"/>
+          <w:sz w:val="18"/>
+          <w:szCs w:val="18"/>
+        </w:rPr>
+        <w:t>photosynthate</w:t>
+      </w:r>
+      <w:proofErr w:type="spellEnd"/>
+      <w:r>
+        <w:rPr>
+          <w:rFonts w:ascii="TimesNRMT" w:hAnsi="TimesNRMT" w:cs="TimesNRMT"/>
+          <w:sz w:val="18"/>
+          <w:szCs w:val="18"/>
+        </w:rPr>
+        <w:t xml:space="preserve"> to flower</w:t>
+      </w:r>
+    </w:p>
+    <w:p>
+      <w:pPr>
+        <w:autoSpaceDE w:val="0"/>
+        <w:autoSpaceDN w:val="0"/>
+        <w:adjustRightInd w:val="0"/>
+        <w:spacing w:after="0" w:line="240" w:lineRule="auto"/>
+        <w:rPr>
+          <w:rFonts w:ascii="TimesNRMT" w:hAnsi="TimesNRMT" w:cs="TimesNRMT"/>
+          <w:sz w:val="18"/>
+          <w:szCs w:val="18"/>
+        </w:rPr>
+      </w:pPr>
+      <w:proofErr w:type="gramStart"/>
+      <w:r>
+        <w:rPr>
+          <w:rFonts w:ascii="TimesNRMT" w:hAnsi="TimesNRMT" w:cs="TimesNRMT"/>
+          <w:sz w:val="18"/>
+          <w:szCs w:val="18"/>
+        </w:rPr>
+        <w:t>and</w:t>
+      </w:r>
+      <w:proofErr w:type="gramEnd"/>
+      <w:r>
+        <w:rPr>
+          <w:rFonts w:ascii="TimesNRMT" w:hAnsi="TimesNRMT" w:cs="TimesNRMT"/>
+          <w:sz w:val="18"/>
+          <w:szCs w:val="18"/>
+        </w:rPr>
+        <w:t xml:space="preserve"> seed production has priority over primary and</w:t>
+      </w:r>
+    </w:p>
+    <w:p>
+      <w:pPr>
+        <w:rPr>
+          <w:rFonts w:ascii="TimesNRMT" w:hAnsi="TimesNRMT" w:cs="TimesNRMT"/>
+          <w:sz w:val="18"/>
+          <w:szCs w:val="18"/>
+        </w:rPr>
+      </w:pPr>
+      <w:proofErr w:type="gramStart"/>
+      <w:r>
+        <w:rPr>
+          <w:rFonts w:ascii="TimesNRMT" w:hAnsi="TimesNRMT" w:cs="TimesNRMT"/>
+          <w:sz w:val="18"/>
+          <w:szCs w:val="18"/>
+        </w:rPr>
+        <w:t>secondary</w:t>
+      </w:r>
+      <w:proofErr w:type="gramEnd"/>
+      <w:r>
+        <w:rPr>
+          <w:rFonts w:ascii="TimesNRMT" w:hAnsi="TimesNRMT" w:cs="TimesNRMT"/>
+          <w:sz w:val="18"/>
+          <w:szCs w:val="18"/>
+        </w:rPr>
+        <w:t xml:space="preserve"> stem growth (Oliver &amp; Larson 1990).</w:t>
+      </w:r>
+      <w:r>
+        <w:rPr>
+          <w:rFonts w:ascii="TimesNRMT" w:hAnsi="TimesNRMT" w:cs="TimesNRMT"/>
+          <w:sz w:val="18"/>
+          <w:szCs w:val="18"/>
+        </w:rPr>
+        <w:t xml:space="preserve"> </w:t>
+      </w:r>
+      <w:r>
+        <w:rPr>
+          <w:rFonts w:ascii="TimesNRMT" w:hAnsi="TimesNRMT" w:cs="TimesNRMT"/>
+          <w:sz w:val="18"/>
+          <w:szCs w:val="18"/>
+        </w:rPr>
+        <w:tab/>
+        <w:t xml:space="preserve">- </w:t>
+      </w:r>
+      <w:proofErr w:type="gramStart"/>
+      <w:r>
+        <w:rPr>
+          <w:rFonts w:ascii="TimesNRMT" w:hAnsi="TimesNRMT" w:cs="TimesNRMT"/>
+          <w:sz w:val="18"/>
+          <w:szCs w:val="18"/>
+        </w:rPr>
+        <w:t>in</w:t>
+      </w:r>
+      <w:proofErr w:type="gramEnd"/>
+      <w:r>
+        <w:rPr>
+          <w:rFonts w:ascii="TimesNRMT" w:hAnsi="TimesNRMT" w:cs="TimesNRMT"/>
+          <w:sz w:val="18"/>
+          <w:szCs w:val="18"/>
+        </w:rPr>
+        <w:t xml:space="preserve"> Becker 2000</w:t>
+      </w:r>
+    </w:p>
+    <w:p>
+      <w:pPr>
+        <w:rPr>
+          <w:rFonts w:ascii="TimesNRMT" w:hAnsi="TimesNRMT" w:cs="TimesNRMT"/>
+          <w:sz w:val="18"/>
+          <w:szCs w:val="18"/>
+        </w:rPr>
+      </w:pPr>
+    </w:p>
+    <w:p>
+      <w:pPr>
+        <w:autoSpaceDE w:val="0"/>
+        <w:autoSpaceDN w:val="0"/>
+        <w:adjustRightInd w:val="0"/>
+        <w:spacing w:after="0" w:line="240" w:lineRule="auto"/>
+        <w:rPr>
+          <w:rFonts w:ascii="TimesNRMT" w:hAnsi="TimesNRMT" w:cs="TimesNRMT"/>
+          <w:sz w:val="18"/>
+          <w:szCs w:val="18"/>
+        </w:rPr>
+      </w:pPr>
+      <w:r>
+        <w:rPr>
+          <w:rFonts w:ascii="TimesNRMT" w:hAnsi="TimesNRMT" w:cs="TimesNRMT"/>
+          <w:sz w:val="18"/>
+          <w:szCs w:val="18"/>
+        </w:rPr>
+        <w:t>On very poor sites, heavy seed production can even</w:t>
+      </w:r>
+    </w:p>
+    <w:p>
+      <w:pPr>
+        <w:rPr>
+          <w:rFonts w:ascii="TimesNRMT" w:hAnsi="TimesNRMT" w:cs="TimesNRMT"/>
+          <w:sz w:val="18"/>
+          <w:szCs w:val="18"/>
+        </w:rPr>
+      </w:pPr>
+      <w:proofErr w:type="gramStart"/>
+      <w:r>
+        <w:rPr>
+          <w:rFonts w:ascii="TimesNRMT" w:hAnsi="TimesNRMT" w:cs="TimesNRMT"/>
+          <w:sz w:val="18"/>
+          <w:szCs w:val="18"/>
+        </w:rPr>
+        <w:t>eliminate</w:t>
+      </w:r>
+      <w:proofErr w:type="gramEnd"/>
+      <w:r>
+        <w:rPr>
+          <w:rFonts w:ascii="TimesNRMT" w:hAnsi="TimesNRMT" w:cs="TimesNRMT"/>
+          <w:sz w:val="18"/>
+          <w:szCs w:val="18"/>
+        </w:rPr>
+        <w:t xml:space="preserve"> annual ring production (Matthews 1963).</w:t>
+      </w:r>
+      <w:r>
+        <w:rPr>
+          <w:rFonts w:ascii="TimesNRMT" w:hAnsi="TimesNRMT" w:cs="TimesNRMT"/>
+          <w:sz w:val="18"/>
+          <w:szCs w:val="18"/>
+        </w:rPr>
+        <w:t xml:space="preserve"> – </w:t>
+      </w:r>
+      <w:proofErr w:type="gramStart"/>
+      <w:r>
+        <w:rPr>
+          <w:rFonts w:ascii="TimesNRMT" w:hAnsi="TimesNRMT" w:cs="TimesNRMT"/>
+          <w:sz w:val="18"/>
+          <w:szCs w:val="18"/>
+        </w:rPr>
+        <w:t>in</w:t>
+      </w:r>
+      <w:proofErr w:type="gramEnd"/>
+      <w:r>
+        <w:rPr>
+          <w:rFonts w:ascii="TimesNRMT" w:hAnsi="TimesNRMT" w:cs="TimesNRMT"/>
+          <w:sz w:val="18"/>
+          <w:szCs w:val="18"/>
+        </w:rPr>
+        <w:t xml:space="preserve"> Becker 2000</w:t>
+      </w:r>
+    </w:p>
+    <w:p>
+      <w:pPr>
+        <w:rPr>
+          <w:rFonts w:ascii="TimesNRMT" w:hAnsi="TimesNRMT" w:cs="TimesNRMT"/>
+          <w:sz w:val="18"/>
+          <w:szCs w:val="18"/>
+        </w:rPr>
+      </w:pPr>
+    </w:p>
+    <w:p>
+      <w:pPr>
+        <w:autoSpaceDE w:val="0"/>
+        <w:autoSpaceDN w:val="0"/>
+        <w:adjustRightInd w:val="0"/>
+        <w:spacing w:after="0" w:line="240" w:lineRule="auto"/>
+        <w:rPr>
+          <w:rFonts w:ascii="TimesNRMT" w:hAnsi="TimesNRMT" w:cs="TimesNRMT"/>
+          <w:sz w:val="18"/>
+          <w:szCs w:val="18"/>
+        </w:rPr>
+      </w:pPr>
+      <w:proofErr w:type="gramStart"/>
+      <w:r>
+        <w:rPr>
+          <w:rFonts w:ascii="TimesNRMT" w:hAnsi="TimesNRMT" w:cs="TimesNRMT"/>
+          <w:sz w:val="18"/>
+          <w:szCs w:val="18"/>
+        </w:rPr>
+        <w:t>large</w:t>
+      </w:r>
+      <w:proofErr w:type="gramEnd"/>
+      <w:r>
+        <w:rPr>
+          <w:rFonts w:ascii="TimesNRMT" w:hAnsi="TimesNRMT" w:cs="TimesNRMT"/>
+          <w:sz w:val="18"/>
+          <w:szCs w:val="18"/>
+        </w:rPr>
+        <w:t xml:space="preserve"> fruit crops may decrease vegetative</w:t>
+      </w:r>
+    </w:p>
+    <w:p>
+      <w:pPr>
+        <w:autoSpaceDE w:val="0"/>
+        <w:autoSpaceDN w:val="0"/>
+        <w:adjustRightInd w:val="0"/>
+        <w:spacing w:after="0" w:line="240" w:lineRule="auto"/>
+        <w:rPr>
+          <w:rFonts w:ascii="TimesNRMT" w:hAnsi="TimesNRMT" w:cs="TimesNRMT"/>
+          <w:sz w:val="18"/>
+          <w:szCs w:val="18"/>
+        </w:rPr>
+      </w:pPr>
+      <w:proofErr w:type="gramStart"/>
+      <w:r>
+        <w:rPr>
+          <w:rFonts w:ascii="TimesNRMT" w:hAnsi="TimesNRMT" w:cs="TimesNRMT"/>
+          <w:sz w:val="18"/>
+          <w:szCs w:val="18"/>
+        </w:rPr>
+        <w:t>growth</w:t>
+      </w:r>
+      <w:proofErr w:type="gramEnd"/>
+      <w:r>
+        <w:rPr>
+          <w:rFonts w:ascii="TimesNRMT" w:hAnsi="TimesNRMT" w:cs="TimesNRMT"/>
+          <w:sz w:val="18"/>
+          <w:szCs w:val="18"/>
+        </w:rPr>
+        <w:t xml:space="preserve"> during both fruiting and non-fruiting years</w:t>
+      </w:r>
+    </w:p>
+    <w:p>
+      <w:proofErr w:type="gramStart"/>
+      <w:r>
+        <w:rPr>
+          <w:rFonts w:ascii="TimesNRMT" w:hAnsi="TimesNRMT" w:cs="TimesNRMT"/>
+          <w:sz w:val="18"/>
+          <w:szCs w:val="18"/>
+        </w:rPr>
+        <w:t>because</w:t>
+      </w:r>
+      <w:proofErr w:type="gramEnd"/>
+      <w:r>
+        <w:rPr>
+          <w:rFonts w:ascii="TimesNRMT" w:hAnsi="TimesNRMT" w:cs="TimesNRMT"/>
+          <w:sz w:val="18"/>
+          <w:szCs w:val="18"/>
+        </w:rPr>
+        <w:t xml:space="preserve"> of energy reserve depletion (Dickson 1991)</w:t>
+      </w:r>
+      <w:r>
+        <w:rPr>
+          <w:rFonts w:ascii="TimesNRMT" w:hAnsi="TimesNRMT" w:cs="TimesNRMT"/>
+          <w:sz w:val="18"/>
+          <w:szCs w:val="18"/>
+        </w:rPr>
+        <w:t xml:space="preserve"> – in Becker 2000</w:t>
+      </w:r>
+    </w:p>
+    <w:p>
+      <w:r>
+        <w:t xml:space="preserve">Genet 2010 – growth declines with age; growth declines not offset by increased reproduction – i.e. decline in growth greater than </w:t>
+      </w:r>
+      <w:proofErr w:type="spellStart"/>
+      <w:r>
+        <w:t>icrease</w:t>
+      </w:r>
+      <w:proofErr w:type="spellEnd"/>
+      <w:r>
+        <w:t xml:space="preserve"> in reproduction</w:t>
+      </w:r>
+    </w:p>
+    <w:p/>
     <w:p>
       <w:r>
         <w:t xml:space="preserve">----------- </w:t>
@@ -833,11 +1829,7 @@
         <w:t xml:space="preserve">The increasing maintenance costs and reproductive investment, suggest that the </w:t>
       </w:r>
       <w:r>
-        <w:t xml:space="preserve">pool of energy available for </w:t>
-      </w:r>
-      <w:r>
-        <w:lastRenderedPageBreak/>
-        <w:t xml:space="preserve">vegetative growth </w:t>
+        <w:t xml:space="preserve">pool of energy available for vegetative growth </w:t>
       </w:r>
       <w:r>
         <w:t xml:space="preserve">to increase plant size </w:t>
@@ -867,6 +1859,7 @@
         </w:numPr>
       </w:pPr>
       <w:r>
+        <w:lastRenderedPageBreak/>
         <w:t>PROBABLY NEED A PARAGRAPH LISTING SOME INFORMATION ON WHAT DIFFERENCES WE EXPECT ACROSS SPECIES. RIGHT NOW JUST INCLUDED IN HYPOTHESES</w:t>
       </w:r>
     </w:p>
@@ -974,13 +1967,7 @@
         </w:numPr>
       </w:pPr>
       <w:r>
-        <w:t>That reproductive</w:t>
-      </w:r>
-      <w:r>
-        <w:t xml:space="preserve"> investment </w:t>
-      </w:r>
-      <w:r>
-        <w:t>will be sufficiently high to impact growth to increase size well before the end of a plant’s life.</w:t>
+        <w:t>That reproductive investment will be sufficiently high to impact growth to increase size well before the end of a plant’s life.</w:t>
       </w:r>
     </w:p>
     <w:p>
@@ -992,25 +1979,7 @@
         </w:numPr>
       </w:pPr>
       <w:r>
-        <w:t xml:space="preserve">That species will exhibit </w:t>
-      </w:r>
-      <w:r>
-        <w:t xml:space="preserve">different RA schedules and the observed RA schedules </w:t>
-      </w:r>
-      <w:r>
-        <w:t xml:space="preserve">will </w:t>
-      </w:r>
-      <w:r>
-        <w:t>correlate with other life history data</w:t>
-      </w:r>
-      <w:r>
-        <w:t xml:space="preserve">, such as </w:t>
-      </w:r>
-      <w:r>
-        <w:t xml:space="preserve">lifespan, height, </w:t>
-      </w:r>
-      <w:r>
-        <w:t>and age at first reproduction. In particular:</w:t>
+        <w:t>That species will exhibit different RA schedules and the observed RA schedules will correlate with other life history data, such as lifespan, height, and age at first reproduction. In particular:</w:t>
       </w:r>
     </w:p>
     <w:p>
@@ -1037,15 +2006,7 @@
         <w:t>K</w:t>
       </w:r>
       <w:r>
-        <w:t xml:space="preserve">ey RA schedule values, such as </w:t>
-      </w:r>
-      <w:bookmarkStart w:id="0" w:name="_GoBack"/>
-      <w:r>
-        <w:t xml:space="preserve">maximum </w:t>
-      </w:r>
-      <w:bookmarkEnd w:id="0"/>
-      <w:r>
-        <w:t>RA an</w:t>
+        <w:t>ey RA schedule values, such as maximum RA an</w:t>
       </w:r>
       <w:r>
         <w:t>d age at reproductive maturity correlate with functional trait values.</w:t>
@@ -1149,18 +2110,15 @@
         <w:t xml:space="preserve">We focus on the division of energy investment into leaf replacement, leaf growth, and reproduction, for two reasons. First, </w:t>
       </w:r>
       <w:r>
-        <w:t xml:space="preserve">leaf mass is a much between predictor of the following year’s total production than is the total standing biomass of the plant. This is because much of the stem biomass is functionally dead heartwood. The mass of heartwood increases ### each year, ###. We are unable to divide the yearly increase in stem biomass into the </w:t>
-      </w:r>
+        <w:t xml:space="preserve">leaf mass is a much between predictor of the following year’s total production than is the total standing biomass of the plant. This is because much of the stem biomass is functionally dead heartwood. The mass of heartwood increases ### each year, ###. We are unable to divide the yearly increase in stem biomass into the incremental increase in sapwood versus heartwood. The increase in sapwood mass should reflect the increased </w:t>
+      </w:r>
+    </w:p>
+    <w:p>
+      <w:pPr>
+        <w:pStyle w:val="Heading1"/>
+      </w:pPr>
       <w:r>
         <w:lastRenderedPageBreak/>
-        <w:t xml:space="preserve">incremental increase in sapwood versus heartwood. The increase in sapwood mass should reflect the increased </w:t>
-      </w:r>
-    </w:p>
-    <w:p>
-      <w:pPr>
-        <w:pStyle w:val="Heading1"/>
-      </w:pPr>
-      <w:r>
         <w:t>Results</w:t>
       </w:r>
     </w:p>
@@ -1222,6 +2180,9 @@
       </w:r>
       <w:r>
         <w:t xml:space="preserve"> (Figure 3)</w:t>
+      </w:r>
+      <w:r>
+        <w:t>; however in our species height growth does not stop with age – just tapers</w:t>
       </w:r>
     </w:p>
     <w:p>
@@ -1760,7 +2721,21 @@
         <w:rPr>
           <w:rFonts w:ascii="Calibri" w:hAnsi="Calibri"/>
         </w:rPr>
-        <w:t xml:space="preserve">Cole, L.C. (1954) The population consequences of life history phenomena. </w:t>
+        <w:t xml:space="preserve">Cole, L.C. (1954) </w:t>
+      </w:r>
+      <w:proofErr w:type="gramStart"/>
+      <w:r>
+        <w:rPr>
+          <w:rFonts w:ascii="Calibri" w:hAnsi="Calibri"/>
+        </w:rPr>
+        <w:t>The</w:t>
+      </w:r>
+      <w:proofErr w:type="gramEnd"/>
+      <w:r>
+        <w:rPr>
+          <w:rFonts w:ascii="Calibri" w:hAnsi="Calibri"/>
+        </w:rPr>
+        <w:t xml:space="preserve"> population consequences of life history phenomena. </w:t>
       </w:r>
       <w:r>
         <w:rPr>
@@ -1803,7 +2778,63 @@
           <w:rFonts w:ascii="Calibri" w:hAnsi="Calibri"/>
         </w:rPr>
         <w:lastRenderedPageBreak/>
-        <w:t xml:space="preserve">King, D. &amp; Roughgarden, J. (1982) Graded allocation between vegetative and reproductive growth for annual plants in growing seasons of random length. </w:t>
+        <w:t xml:space="preserve">Drake, J.E., </w:t>
+      </w:r>
+      <w:proofErr w:type="spellStart"/>
+      <w:r>
+        <w:rPr>
+          <w:rFonts w:ascii="Calibri" w:hAnsi="Calibri"/>
+        </w:rPr>
+        <w:t>Raetz</w:t>
+      </w:r>
+      <w:proofErr w:type="spellEnd"/>
+      <w:r>
+        <w:rPr>
+          <w:rFonts w:ascii="Calibri" w:hAnsi="Calibri"/>
+        </w:rPr>
+        <w:t xml:space="preserve">, L.M., Davis, S.C. &amp; </w:t>
+      </w:r>
+      <w:proofErr w:type="spellStart"/>
+      <w:r>
+        <w:rPr>
+          <w:rFonts w:ascii="Calibri" w:hAnsi="Calibri"/>
+        </w:rPr>
+        <w:t>DeLUCIA</w:t>
+      </w:r>
+      <w:proofErr w:type="spellEnd"/>
+      <w:r>
+        <w:rPr>
+          <w:rFonts w:ascii="Calibri" w:hAnsi="Calibri"/>
+        </w:rPr>
+        <w:t>, E.H. (2010) Hydraulic limitation not declining nitrogen availability causes the age-related photosynthetic decline in loblolly pine (</w:t>
+      </w:r>
+      <w:proofErr w:type="spellStart"/>
+      <w:r>
+        <w:rPr>
+          <w:rFonts w:ascii="Calibri" w:hAnsi="Calibri"/>
+        </w:rPr>
+        <w:t>Pinus</w:t>
+      </w:r>
+      <w:proofErr w:type="spellEnd"/>
+      <w:r>
+        <w:rPr>
+          <w:rFonts w:ascii="Calibri" w:hAnsi="Calibri"/>
+        </w:rPr>
+        <w:t xml:space="preserve"> </w:t>
+      </w:r>
+      <w:proofErr w:type="spellStart"/>
+      <w:r>
+        <w:rPr>
+          <w:rFonts w:ascii="Calibri" w:hAnsi="Calibri"/>
+        </w:rPr>
+        <w:t>taeda</w:t>
+      </w:r>
+      <w:proofErr w:type="spellEnd"/>
+      <w:r>
+        <w:rPr>
+          <w:rFonts w:ascii="Calibri" w:hAnsi="Calibri"/>
+        </w:rPr>
+        <w:t xml:space="preserve"> L.). </w:t>
       </w:r>
       <w:r>
         <w:rPr>
@@ -1811,7 +2842,7 @@
           <w:i/>
           <w:iCs/>
         </w:rPr>
-        <w:t>Theoretical Population Biology</w:t>
+        <w:t>Plant, Cell &amp; Environment</w:t>
       </w:r>
       <w:r>
         <w:rPr>
@@ -1825,13 +2856,13 @@
           <w:b/>
           <w:bCs/>
         </w:rPr>
-        <w:t>22</w:t>
-      </w:r>
-      <w:r>
-        <w:rPr>
-          <w:rFonts w:ascii="Calibri" w:hAnsi="Calibri"/>
-        </w:rPr>
-        <w:t>, 1–16.</w:t>
+        <w:t>33</w:t>
+      </w:r>
+      <w:r>
+        <w:rPr>
+          <w:rFonts w:ascii="Calibri" w:hAnsi="Calibri"/>
+        </w:rPr>
+        <w:t>, 1756–1766.</w:t>
       </w:r>
     </w:p>
     <w:p>
@@ -1845,7 +2876,21 @@
         <w:rPr>
           <w:rFonts w:ascii="Calibri" w:hAnsi="Calibri"/>
         </w:rPr>
-        <w:t xml:space="preserve">Kozlowski, J. (1992) Optimal allocation of resources to growth and reproduction: Implications for age and size at maturity. </w:t>
+        <w:t xml:space="preserve">Ehlers, B.K. &amp; </w:t>
+      </w:r>
+      <w:proofErr w:type="spellStart"/>
+      <w:r>
+        <w:rPr>
+          <w:rFonts w:ascii="Calibri" w:hAnsi="Calibri"/>
+        </w:rPr>
+        <w:t>Olesen</w:t>
+      </w:r>
+      <w:proofErr w:type="spellEnd"/>
+      <w:r>
+        <w:rPr>
+          <w:rFonts w:ascii="Calibri" w:hAnsi="Calibri"/>
+        </w:rPr>
+        <w:t xml:space="preserve">, J.M. (2004) Flower production in relation to individual plant age and leaf production among different patches of </w:t>
       </w:r>
       <w:r>
         <w:rPr>
@@ -1853,7 +2898,39 @@
           <w:i/>
           <w:iCs/>
         </w:rPr>
-        <w:t>Trends in Ecology &amp; Evolution</w:t>
+        <w:t>Corydalis intermedia</w:t>
+      </w:r>
+      <w:r>
+        <w:rPr>
+          <w:rFonts w:ascii="Calibri" w:hAnsi="Calibri"/>
+        </w:rPr>
+        <w:t xml:space="preserve">. </w:t>
+      </w:r>
+      <w:r>
+        <w:rPr>
+          <w:rFonts w:ascii="Calibri" w:hAnsi="Calibri"/>
+          <w:i/>
+          <w:iCs/>
+        </w:rPr>
+        <w:t>Plant Ecology formerly `</w:t>
+      </w:r>
+      <w:proofErr w:type="spellStart"/>
+      <w:r>
+        <w:rPr>
+          <w:rFonts w:ascii="Calibri" w:hAnsi="Calibri"/>
+          <w:i/>
+          <w:iCs/>
+        </w:rPr>
+        <w:t>Vegetatio</w:t>
+      </w:r>
+      <w:proofErr w:type="spellEnd"/>
+      <w:r>
+        <w:rPr>
+          <w:rFonts w:ascii="Calibri" w:hAnsi="Calibri"/>
+          <w:i/>
+          <w:iCs/>
+        </w:rPr>
+        <w:t>’</w:t>
       </w:r>
       <w:r>
         <w:rPr>
@@ -1867,13 +2944,13 @@
           <w:b/>
           <w:bCs/>
         </w:rPr>
-        <w:t>7</w:t>
-      </w:r>
-      <w:r>
-        <w:rPr>
-          <w:rFonts w:ascii="Calibri" w:hAnsi="Calibri"/>
-        </w:rPr>
-        <w:t>, 15–19.</w:t>
+        <w:t>174</w:t>
+      </w:r>
+      <w:r>
+        <w:rPr>
+          <w:rFonts w:ascii="Calibri" w:hAnsi="Calibri"/>
+        </w:rPr>
+        <w:t>, 71–78.</w:t>
       </w:r>
     </w:p>
     <w:p>
@@ -1887,7 +2964,21 @@
         <w:rPr>
           <w:rFonts w:ascii="Calibri" w:hAnsi="Calibri"/>
         </w:rPr>
-        <w:t xml:space="preserve">Mäkelä, A. (1997) A carbon balance model of growth and self-pruning in trees based on structural relationships. </w:t>
+        <w:t xml:space="preserve">King, D. &amp; </w:t>
+      </w:r>
+      <w:proofErr w:type="spellStart"/>
+      <w:r>
+        <w:rPr>
+          <w:rFonts w:ascii="Calibri" w:hAnsi="Calibri"/>
+        </w:rPr>
+        <w:t>Roughgarden</w:t>
+      </w:r>
+      <w:proofErr w:type="spellEnd"/>
+      <w:r>
+        <w:rPr>
+          <w:rFonts w:ascii="Calibri" w:hAnsi="Calibri"/>
+        </w:rPr>
+        <w:t xml:space="preserve">, J. (1982) Graded allocation between vegetative and reproductive growth for annual plants in growing seasons of random length. </w:t>
       </w:r>
       <w:r>
         <w:rPr>
@@ -1895,7 +2986,7 @@
           <w:i/>
           <w:iCs/>
         </w:rPr>
-        <w:t>Forest Science</w:t>
+        <w:t>Theoretical Population Biology</w:t>
       </w:r>
       <w:r>
         <w:rPr>
@@ -1909,13 +3000,13 @@
           <w:b/>
           <w:bCs/>
         </w:rPr>
-        <w:t>43</w:t>
-      </w:r>
-      <w:r>
-        <w:rPr>
-          <w:rFonts w:ascii="Calibri" w:hAnsi="Calibri"/>
-        </w:rPr>
-        <w:t>, 7–24.</w:t>
+        <w:t>22</w:t>
+      </w:r>
+      <w:r>
+        <w:rPr>
+          <w:rFonts w:ascii="Calibri" w:hAnsi="Calibri"/>
+        </w:rPr>
+        <w:t>, 1–16.</w:t>
       </w:r>
     </w:p>
     <w:p>
@@ -1925,31 +3016,57 @@
           <w:rFonts w:ascii="Calibri" w:hAnsi="Calibri"/>
         </w:rPr>
       </w:pPr>
-      <w:r>
-        <w:rPr>
-          <w:rFonts w:ascii="Calibri" w:hAnsi="Calibri"/>
-        </w:rPr>
-        <w:t>Miller, T.E.X., Tenhumberg, B. &amp; Louda, S.M. (2008) Herbivore</w:t>
-      </w:r>
-      <w:r>
-        <w:rPr>
-          <w:rFonts w:ascii="Calibri" w:hAnsi="Calibri" w:cs="Cambria Math"/>
-        </w:rPr>
-        <w:t>‐</w:t>
-      </w:r>
-      <w:r>
-        <w:rPr>
-          <w:rFonts w:ascii="Calibri" w:hAnsi="Calibri"/>
-        </w:rPr>
-        <w:t xml:space="preserve">Mediated Ecological Costs of Reproduction Shape the Life History of an Iteroparous Plant. </w:t>
-      </w:r>
+      <w:proofErr w:type="spellStart"/>
+      <w:r>
+        <w:rPr>
+          <w:rFonts w:ascii="Calibri" w:hAnsi="Calibri"/>
+        </w:rPr>
+        <w:t>Kohyama</w:t>
+      </w:r>
+      <w:proofErr w:type="spellEnd"/>
+      <w:r>
+        <w:rPr>
+          <w:rFonts w:ascii="Calibri" w:hAnsi="Calibri"/>
+        </w:rPr>
+        <w:t xml:space="preserve">, T. (1982) Studies on the </w:t>
+      </w:r>
+      <w:proofErr w:type="spellStart"/>
       <w:r>
         <w:rPr>
           <w:rFonts w:ascii="Calibri" w:hAnsi="Calibri"/>
           <w:i/>
           <w:iCs/>
         </w:rPr>
-        <w:t>The American Naturalist</w:t>
+        <w:t>Abies</w:t>
+      </w:r>
+      <w:proofErr w:type="spellEnd"/>
+      <w:r>
+        <w:rPr>
+          <w:rFonts w:ascii="Calibri" w:hAnsi="Calibri"/>
+        </w:rPr>
+        <w:t xml:space="preserve"> population of Mt. </w:t>
+      </w:r>
+      <w:proofErr w:type="spellStart"/>
+      <w:r>
+        <w:rPr>
+          <w:rFonts w:ascii="Calibri" w:hAnsi="Calibri"/>
+        </w:rPr>
+        <w:t>Shimagare</w:t>
+      </w:r>
+      <w:proofErr w:type="spellEnd"/>
+      <w:r>
+        <w:rPr>
+          <w:rFonts w:ascii="Calibri" w:hAnsi="Calibri"/>
+        </w:rPr>
+        <w:t xml:space="preserve"> II. Reproductive and life history traits. </w:t>
+      </w:r>
+      <w:r>
+        <w:rPr>
+          <w:rFonts w:ascii="Calibri" w:hAnsi="Calibri"/>
+          <w:i/>
+          <w:iCs/>
+        </w:rPr>
+        <w:t>The Botanical Magazine Tokyo</w:t>
       </w:r>
       <w:r>
         <w:rPr>
@@ -1963,13 +3080,13 @@
           <w:b/>
           <w:bCs/>
         </w:rPr>
-        <w:t>171</w:t>
-      </w:r>
-      <w:r>
-        <w:rPr>
-          <w:rFonts w:ascii="Calibri" w:hAnsi="Calibri"/>
-        </w:rPr>
-        <w:t>, 141–149.</w:t>
+        <w:t>95</w:t>
+      </w:r>
+      <w:r>
+        <w:rPr>
+          <w:rFonts w:ascii="Calibri" w:hAnsi="Calibri"/>
+        </w:rPr>
+        <w:t>, 167–181.</w:t>
       </w:r>
     </w:p>
     <w:p>
@@ -1983,7 +3100,21 @@
         <w:rPr>
           <w:rFonts w:ascii="Calibri" w:hAnsi="Calibri"/>
         </w:rPr>
-        <w:t xml:space="preserve">Obeso, J.R. (2002) The costs of reproduction in plants. </w:t>
+        <w:t xml:space="preserve">Kozlowski, J. (1992) </w:t>
+      </w:r>
+      <w:proofErr w:type="gramStart"/>
+      <w:r>
+        <w:rPr>
+          <w:rFonts w:ascii="Calibri" w:hAnsi="Calibri"/>
+        </w:rPr>
+        <w:t>Optimal</w:t>
+      </w:r>
+      <w:proofErr w:type="gramEnd"/>
+      <w:r>
+        <w:rPr>
+          <w:rFonts w:ascii="Calibri" w:hAnsi="Calibri"/>
+        </w:rPr>
+        <w:t xml:space="preserve"> allocation of resources to growth and reproduction: Implications for age and size at maturity. </w:t>
       </w:r>
       <w:r>
         <w:rPr>
@@ -1991,7 +3122,7 @@
           <w:i/>
           <w:iCs/>
         </w:rPr>
-        <w:t>New Phytologist</w:t>
+        <w:t>Trends in Ecology &amp; Evolution</w:t>
       </w:r>
       <w:r>
         <w:rPr>
@@ -2005,13 +3136,13 @@
           <w:b/>
           <w:bCs/>
         </w:rPr>
-        <w:t>155</w:t>
-      </w:r>
-      <w:r>
-        <w:rPr>
-          <w:rFonts w:ascii="Calibri" w:hAnsi="Calibri"/>
-        </w:rPr>
-        <w:t>, 321–348.</w:t>
+        <w:t>7</w:t>
+      </w:r>
+      <w:r>
+        <w:rPr>
+          <w:rFonts w:ascii="Calibri" w:hAnsi="Calibri"/>
+        </w:rPr>
+        <w:t>, 15–19.</w:t>
       </w:r>
     </w:p>
     <w:p>
@@ -2021,11 +3152,33 @@
           <w:rFonts w:ascii="Calibri" w:hAnsi="Calibri"/>
         </w:rPr>
       </w:pPr>
-      <w:r>
-        <w:rPr>
-          <w:rFonts w:ascii="Calibri" w:hAnsi="Calibri"/>
-        </w:rPr>
-        <w:t xml:space="preserve">Primack, R.B. (1987) Relationships Among Flowers, Fruits, and Seeds. </w:t>
+      <w:proofErr w:type="spellStart"/>
+      <w:r>
+        <w:rPr>
+          <w:rFonts w:ascii="Calibri" w:hAnsi="Calibri"/>
+        </w:rPr>
+        <w:t>Mäkelä</w:t>
+      </w:r>
+      <w:proofErr w:type="spellEnd"/>
+      <w:r>
+        <w:rPr>
+          <w:rFonts w:ascii="Calibri" w:hAnsi="Calibri"/>
+        </w:rPr>
+        <w:t xml:space="preserve">, A. (1997) </w:t>
+      </w:r>
+      <w:proofErr w:type="gramStart"/>
+      <w:r>
+        <w:rPr>
+          <w:rFonts w:ascii="Calibri" w:hAnsi="Calibri"/>
+        </w:rPr>
+        <w:t>A</w:t>
+      </w:r>
+      <w:proofErr w:type="gramEnd"/>
+      <w:r>
+        <w:rPr>
+          <w:rFonts w:ascii="Calibri" w:hAnsi="Calibri"/>
+        </w:rPr>
+        <w:t xml:space="preserve"> carbon balance model of growth and self-pruning in trees based on structural relationships. </w:t>
       </w:r>
       <w:r>
         <w:rPr>
@@ -2033,7 +3186,7 @@
           <w:i/>
           <w:iCs/>
         </w:rPr>
-        <w:t>Annual Review of Ecology and Systematics</w:t>
+        <w:t>Forest Science</w:t>
       </w:r>
       <w:r>
         <w:rPr>
@@ -2047,13 +3200,13 @@
           <w:b/>
           <w:bCs/>
         </w:rPr>
-        <w:t>18</w:t>
-      </w:r>
-      <w:r>
-        <w:rPr>
-          <w:rFonts w:ascii="Calibri" w:hAnsi="Calibri"/>
-        </w:rPr>
-        <w:t>, 409–430.</w:t>
+        <w:t>43</w:t>
+      </w:r>
+      <w:r>
+        <w:rPr>
+          <w:rFonts w:ascii="Calibri" w:hAnsi="Calibri"/>
+        </w:rPr>
+        <w:t>, 7–24.</w:t>
       </w:r>
     </w:p>
     <w:p>
@@ -2067,35 +3220,35 @@
         <w:rPr>
           <w:rFonts w:ascii="Calibri" w:hAnsi="Calibri"/>
         </w:rPr>
-        <w:t xml:space="preserve">Thomas, S.C. (2011) Age-related changes in tree growth and functional biology: the role of reproduction. </w:t>
-      </w:r>
-      <w:r>
-        <w:rPr>
-          <w:rFonts w:ascii="Calibri" w:hAnsi="Calibri"/>
-          <w:i/>
-          <w:iCs/>
-        </w:rPr>
-        <w:t>Size- and Age-Related Changes in Tree Structure and Function</w:t>
-      </w:r>
-      <w:r>
-        <w:rPr>
-          <w:rFonts w:ascii="Calibri" w:hAnsi="Calibri"/>
-        </w:rPr>
-        <w:t xml:space="preserve"> (eds F.C. Meinzer, B. Lachenbruch &amp; T.E. Dawson), pp. 33–64. Springer Netherlands, Dordrecht.</w:t>
-      </w:r>
-    </w:p>
-    <w:p>
-      <w:pPr>
-        <w:pStyle w:val="Bibliography"/>
-        <w:rPr>
-          <w:rFonts w:ascii="Calibri" w:hAnsi="Calibri"/>
-        </w:rPr>
-      </w:pPr>
-      <w:r>
-        <w:rPr>
-          <w:rFonts w:ascii="Calibri" w:hAnsi="Calibri"/>
-        </w:rPr>
-        <w:t xml:space="preserve">Thompson, K. &amp; Stewart, A.J.A. (1981) The measurement and meaning of reproductive effort in plants. </w:t>
+        <w:t xml:space="preserve">Miller, T.E.X., </w:t>
+      </w:r>
+      <w:proofErr w:type="spellStart"/>
+      <w:r>
+        <w:rPr>
+          <w:rFonts w:ascii="Calibri" w:hAnsi="Calibri"/>
+        </w:rPr>
+        <w:t>Tenhumberg</w:t>
+      </w:r>
+      <w:proofErr w:type="spellEnd"/>
+      <w:r>
+        <w:rPr>
+          <w:rFonts w:ascii="Calibri" w:hAnsi="Calibri"/>
+        </w:rPr>
+        <w:t xml:space="preserve">, B. &amp; </w:t>
+      </w:r>
+      <w:proofErr w:type="spellStart"/>
+      <w:r>
+        <w:rPr>
+          <w:rFonts w:ascii="Calibri" w:hAnsi="Calibri"/>
+        </w:rPr>
+        <w:t>Louda</w:t>
+      </w:r>
+      <w:proofErr w:type="spellEnd"/>
+      <w:r>
+        <w:rPr>
+          <w:rFonts w:ascii="Calibri" w:hAnsi="Calibri"/>
+        </w:rPr>
+        <w:t xml:space="preserve">, S.M. (2008) Herbivore‐Mediated Ecological Costs of Reproduction Shape the Life History of an Iteroparous Plant. </w:t>
       </w:r>
       <w:r>
         <w:rPr>
@@ -2117,13 +3270,13 @@
           <w:b/>
           <w:bCs/>
         </w:rPr>
-        <w:t>117</w:t>
-      </w:r>
-      <w:r>
-        <w:rPr>
-          <w:rFonts w:ascii="Calibri" w:hAnsi="Calibri"/>
-        </w:rPr>
-        <w:t>, 205–211.</w:t>
+        <w:t>171</w:t>
+      </w:r>
+      <w:r>
+        <w:rPr>
+          <w:rFonts w:ascii="Calibri" w:hAnsi="Calibri"/>
+        </w:rPr>
+        <w:t>, 141–149.</w:t>
       </w:r>
     </w:p>
     <w:p>
@@ -2133,19 +3286,61 @@
           <w:rFonts w:ascii="Calibri" w:hAnsi="Calibri"/>
         </w:rPr>
       </w:pPr>
-      <w:r>
-        <w:rPr>
-          <w:rFonts w:ascii="Calibri" w:hAnsi="Calibri"/>
-        </w:rPr>
-        <w:t xml:space="preserve">Thornley, J.H.M. (1972) A model to describe the partitioning of photosynthate during vegetative plant growth. </w:t>
-      </w:r>
+      <w:proofErr w:type="spellStart"/>
+      <w:r>
+        <w:rPr>
+          <w:rFonts w:ascii="Calibri" w:hAnsi="Calibri"/>
+        </w:rPr>
+        <w:t>Nakashizuka</w:t>
+      </w:r>
+      <w:proofErr w:type="spellEnd"/>
+      <w:r>
+        <w:rPr>
+          <w:rFonts w:ascii="Calibri" w:hAnsi="Calibri"/>
+        </w:rPr>
+        <w:t xml:space="preserve">, T., Takahashi, Y. &amp; Kawaguchi, H. (1997) Production-dependent reproductive allocation of a tall tree species </w:t>
+      </w:r>
+      <w:proofErr w:type="spellStart"/>
       <w:r>
         <w:rPr>
           <w:rFonts w:ascii="Calibri" w:hAnsi="Calibri"/>
           <w:i/>
           <w:iCs/>
         </w:rPr>
-        <w:t>Annals of Botany</w:t>
+        <w:t>Quercus</w:t>
+      </w:r>
+      <w:proofErr w:type="spellEnd"/>
+      <w:r>
+        <w:rPr>
+          <w:rFonts w:ascii="Calibri" w:hAnsi="Calibri"/>
+          <w:i/>
+          <w:iCs/>
+        </w:rPr>
+        <w:t xml:space="preserve"> </w:t>
+      </w:r>
+      <w:proofErr w:type="spellStart"/>
+      <w:r>
+        <w:rPr>
+          <w:rFonts w:ascii="Calibri" w:hAnsi="Calibri"/>
+          <w:i/>
+          <w:iCs/>
+        </w:rPr>
+        <w:t>serrata</w:t>
+      </w:r>
+      <w:proofErr w:type="spellEnd"/>
+      <w:r>
+        <w:rPr>
+          <w:rFonts w:ascii="Calibri" w:hAnsi="Calibri"/>
+        </w:rPr>
+        <w:t xml:space="preserve">. </w:t>
+      </w:r>
+      <w:r>
+        <w:rPr>
+          <w:rFonts w:ascii="Calibri" w:hAnsi="Calibri"/>
+          <w:i/>
+          <w:iCs/>
+        </w:rPr>
+        <w:t>Journal of Plant Research</w:t>
       </w:r>
       <w:r>
         <w:rPr>
@@ -2159,13 +3354,13 @@
           <w:b/>
           <w:bCs/>
         </w:rPr>
-        <w:t>36</w:t>
-      </w:r>
-      <w:r>
-        <w:rPr>
-          <w:rFonts w:ascii="Calibri" w:hAnsi="Calibri"/>
-        </w:rPr>
-        <w:t>, 419–430.</w:t>
+        <w:t>110</w:t>
+      </w:r>
+      <w:r>
+        <w:rPr>
+          <w:rFonts w:ascii="Calibri" w:hAnsi="Calibri"/>
+        </w:rPr>
+        <w:t>, 7–13.</w:t>
       </w:r>
     </w:p>
     <w:p>
@@ -2175,19 +3370,95 @@
           <w:rFonts w:ascii="Calibri" w:hAnsi="Calibri"/>
         </w:rPr>
       </w:pPr>
-      <w:r>
-        <w:rPr>
-          <w:rFonts w:ascii="Calibri" w:hAnsi="Calibri"/>
-        </w:rPr>
-        <w:t xml:space="preserve">Weiner, J., Campbell, L.G., Pino, J. &amp; Echarte, L. (2009) The allometry of reproduction within plant populations. </w:t>
-      </w:r>
+      <w:proofErr w:type="spellStart"/>
+      <w:r>
+        <w:rPr>
+          <w:rFonts w:ascii="Calibri" w:hAnsi="Calibri"/>
+        </w:rPr>
+        <w:t>Niinemets</w:t>
+      </w:r>
+      <w:proofErr w:type="spellEnd"/>
+      <w:r>
+        <w:rPr>
+          <w:rFonts w:ascii="Calibri" w:hAnsi="Calibri"/>
+        </w:rPr>
+        <w:t xml:space="preserve">, U. (2002) Stomatal conductance alone does not explain the decline in foliar photosynthetic rates with increasing tree age and size in </w:t>
+      </w:r>
+      <w:proofErr w:type="spellStart"/>
       <w:r>
         <w:rPr>
           <w:rFonts w:ascii="Calibri" w:hAnsi="Calibri"/>
           <w:i/>
           <w:iCs/>
         </w:rPr>
-        <w:t>Journal of Ecology</w:t>
+        <w:t>Picea</w:t>
+      </w:r>
+      <w:proofErr w:type="spellEnd"/>
+      <w:r>
+        <w:rPr>
+          <w:rFonts w:ascii="Calibri" w:hAnsi="Calibri"/>
+          <w:i/>
+          <w:iCs/>
+        </w:rPr>
+        <w:t xml:space="preserve"> </w:t>
+      </w:r>
+      <w:proofErr w:type="spellStart"/>
+      <w:r>
+        <w:rPr>
+          <w:rFonts w:ascii="Calibri" w:hAnsi="Calibri"/>
+          <w:i/>
+          <w:iCs/>
+        </w:rPr>
+        <w:t>abies</w:t>
+      </w:r>
+      <w:proofErr w:type="spellEnd"/>
+      <w:r>
+        <w:rPr>
+          <w:rFonts w:ascii="Calibri" w:hAnsi="Calibri"/>
+        </w:rPr>
+        <w:t xml:space="preserve"> and </w:t>
+      </w:r>
+      <w:proofErr w:type="spellStart"/>
+      <w:r>
+        <w:rPr>
+          <w:rFonts w:ascii="Calibri" w:hAnsi="Calibri"/>
+          <w:i/>
+          <w:iCs/>
+        </w:rPr>
+        <w:t>Pinus</w:t>
+      </w:r>
+      <w:proofErr w:type="spellEnd"/>
+      <w:r>
+        <w:rPr>
+          <w:rFonts w:ascii="Calibri" w:hAnsi="Calibri"/>
+          <w:i/>
+          <w:iCs/>
+        </w:rPr>
+        <w:t xml:space="preserve"> </w:t>
+      </w:r>
+      <w:proofErr w:type="spellStart"/>
+      <w:r>
+        <w:rPr>
+          <w:rFonts w:ascii="Calibri" w:hAnsi="Calibri"/>
+          <w:i/>
+          <w:iCs/>
+        </w:rPr>
+        <w:t>sylvestris</w:t>
+      </w:r>
+      <w:proofErr w:type="spellEnd"/>
+      <w:r>
+        <w:rPr>
+          <w:rFonts w:ascii="Calibri" w:hAnsi="Calibri"/>
+        </w:rPr>
+        <w:t xml:space="preserve">. </w:t>
+      </w:r>
+      <w:r>
+        <w:rPr>
+          <w:rFonts w:ascii="Calibri" w:hAnsi="Calibri"/>
+          <w:i/>
+          <w:iCs/>
+        </w:rPr>
+        <w:t>Tree Physiology</w:t>
       </w:r>
       <w:r>
         <w:rPr>
@@ -2201,13 +3472,13 @@
           <w:b/>
           <w:bCs/>
         </w:rPr>
-        <w:t>97</w:t>
-      </w:r>
-      <w:r>
-        <w:rPr>
-          <w:rFonts w:ascii="Calibri" w:hAnsi="Calibri"/>
-        </w:rPr>
-        <w:t>, 1220–1233.</w:t>
+        <w:t>22</w:t>
+      </w:r>
+      <w:r>
+        <w:rPr>
+          <w:rFonts w:ascii="Calibri" w:hAnsi="Calibri"/>
+        </w:rPr>
+        <w:t>, 515–535.</w:t>
       </w:r>
     </w:p>
     <w:p>
@@ -2217,11 +3488,33 @@
           <w:rFonts w:ascii="Calibri" w:hAnsi="Calibri"/>
         </w:rPr>
       </w:pPr>
-      <w:r>
-        <w:rPr>
-          <w:rFonts w:ascii="Calibri" w:hAnsi="Calibri"/>
-        </w:rPr>
-        <w:t xml:space="preserve">Wenk, E.H. &amp; Falster, D.S. (2015) Quantifying and understanding reproductive allocation schedules in plants. </w:t>
+      <w:proofErr w:type="spellStart"/>
+      <w:r>
+        <w:rPr>
+          <w:rFonts w:ascii="Calibri" w:hAnsi="Calibri"/>
+        </w:rPr>
+        <w:t>Obeso</w:t>
+      </w:r>
+      <w:proofErr w:type="spellEnd"/>
+      <w:r>
+        <w:rPr>
+          <w:rFonts w:ascii="Calibri" w:hAnsi="Calibri"/>
+        </w:rPr>
+        <w:t xml:space="preserve">, J.R. (2002) </w:t>
+      </w:r>
+      <w:proofErr w:type="gramStart"/>
+      <w:r>
+        <w:rPr>
+          <w:rFonts w:ascii="Calibri" w:hAnsi="Calibri"/>
+        </w:rPr>
+        <w:t>The</w:t>
+      </w:r>
+      <w:proofErr w:type="gramEnd"/>
+      <w:r>
+        <w:rPr>
+          <w:rFonts w:ascii="Calibri" w:hAnsi="Calibri"/>
+        </w:rPr>
+        <w:t xml:space="preserve"> costs of reproduction in plants. </w:t>
       </w:r>
       <w:r>
         <w:rPr>
@@ -2229,8 +3522,18 @@
           <w:i/>
           <w:iCs/>
         </w:rPr>
-        <w:t>Ecology and Evolution</w:t>
-      </w:r>
+        <w:t xml:space="preserve">New </w:t>
+      </w:r>
+      <w:proofErr w:type="spellStart"/>
+      <w:r>
+        <w:rPr>
+          <w:rFonts w:ascii="Calibri" w:hAnsi="Calibri"/>
+          <w:i/>
+          <w:iCs/>
+        </w:rPr>
+        <w:t>Phytologist</w:t>
+      </w:r>
+      <w:proofErr w:type="spellEnd"/>
       <w:r>
         <w:rPr>
           <w:rFonts w:ascii="Calibri" w:hAnsi="Calibri"/>
@@ -2243,13 +3546,13 @@
           <w:b/>
           <w:bCs/>
         </w:rPr>
-        <w:t>5</w:t>
-      </w:r>
-      <w:r>
-        <w:rPr>
-          <w:rFonts w:ascii="Calibri" w:hAnsi="Calibri"/>
-        </w:rPr>
-        <w:t>, 5521–5538.</w:t>
+        <w:t>155</w:t>
+      </w:r>
+      <w:r>
+        <w:rPr>
+          <w:rFonts w:ascii="Calibri" w:hAnsi="Calibri"/>
+        </w:rPr>
+        <w:t>, 321–348.</w:t>
       </w:r>
     </w:p>
     <w:p>
@@ -2259,11 +3562,33 @@
           <w:rFonts w:ascii="Calibri" w:hAnsi="Calibri"/>
         </w:rPr>
       </w:pPr>
-      <w:r>
-        <w:rPr>
-          <w:rFonts w:ascii="Calibri" w:hAnsi="Calibri"/>
-        </w:rPr>
-        <w:t xml:space="preserve">de Wit, C.T. (1978) </w:t>
+      <w:proofErr w:type="spellStart"/>
+      <w:r>
+        <w:rPr>
+          <w:rFonts w:ascii="Calibri" w:hAnsi="Calibri"/>
+        </w:rPr>
+        <w:t>Primack</w:t>
+      </w:r>
+      <w:proofErr w:type="spellEnd"/>
+      <w:r>
+        <w:rPr>
+          <w:rFonts w:ascii="Calibri" w:hAnsi="Calibri"/>
+        </w:rPr>
+        <w:t xml:space="preserve">, R.B. (1987) Relationships </w:t>
+      </w:r>
+      <w:proofErr w:type="gramStart"/>
+      <w:r>
+        <w:rPr>
+          <w:rFonts w:ascii="Calibri" w:hAnsi="Calibri"/>
+        </w:rPr>
+        <w:t>Among</w:t>
+      </w:r>
+      <w:proofErr w:type="gramEnd"/>
+      <w:r>
+        <w:rPr>
+          <w:rFonts w:ascii="Calibri" w:hAnsi="Calibri"/>
+        </w:rPr>
+        <w:t xml:space="preserve"> Flowers, Fruits, and Seeds. </w:t>
       </w:r>
       <w:r>
         <w:rPr>
@@ -2271,35 +3596,7 @@
           <w:i/>
           <w:iCs/>
         </w:rPr>
-        <w:t>Simulation of Assimilation, Respiration and Transpiration of Crops</w:t>
-      </w:r>
-      <w:r>
-        <w:rPr>
-          <w:rFonts w:ascii="Calibri" w:hAnsi="Calibri"/>
-        </w:rPr>
-        <w:t>. Centre for Agricultural Publishing and Documentation.</w:t>
-      </w:r>
-    </w:p>
-    <w:p>
-      <w:pPr>
-        <w:pStyle w:val="Bibliography"/>
-        <w:rPr>
-          <w:rFonts w:ascii="Calibri" w:hAnsi="Calibri"/>
-        </w:rPr>
-      </w:pPr>
-      <w:r>
-        <w:rPr>
-          <w:rFonts w:ascii="Calibri" w:hAnsi="Calibri"/>
-        </w:rPr>
-        <w:t xml:space="preserve">Wright, S.J., Jaramillo, M.A., Pavon, J., Condit, R., Hubbell, S.P. &amp; Foster, R.B. (2005) Reproductive size thresholds in tropical trees: variation among individuals, species and forests. </w:t>
-      </w:r>
-      <w:r>
-        <w:rPr>
-          <w:rFonts w:ascii="Calibri" w:hAnsi="Calibri"/>
-          <w:i/>
-          <w:iCs/>
-        </w:rPr>
-        <w:t>Journal of Tropical Ecology</w:t>
+        <w:t>Annual Review of Ecology and Systematics</w:t>
       </w:r>
       <w:r>
         <w:rPr>
@@ -2313,13 +3610,13 @@
           <w:b/>
           <w:bCs/>
         </w:rPr>
-        <w:t>21</w:t>
-      </w:r>
-      <w:r>
-        <w:rPr>
-          <w:rFonts w:ascii="Calibri" w:hAnsi="Calibri"/>
-        </w:rPr>
-        <w:t>, 307–315.</w:t>
+        <w:t>18</w:t>
+      </w:r>
+      <w:r>
+        <w:rPr>
+          <w:rFonts w:ascii="Calibri" w:hAnsi="Calibri"/>
+        </w:rPr>
+        <w:t>, 409–430.</w:t>
       </w:r>
     </w:p>
     <w:p>
@@ -2333,7 +3630,7 @@
         <w:rPr>
           <w:rFonts w:ascii="Calibri" w:hAnsi="Calibri"/>
         </w:rPr>
-        <w:t xml:space="preserve">Wright, S.J., Kitajima, K., Kraft, N.J.B., Reich, P.B., Wright, I.J., Bunker, D.E., Condit, R., Dalling, J.W., Davies, S.J., Díaz, S., Engelbrecht, B.M.J., Harms, K.E., Hubbell, S.P., Marks, C.O., Ruiz-Jaen, M.C., Salvador, C.M. &amp; Zanne, A.E. (2010) Functional traits and the growth–mortality trade-off in tropical trees. </w:t>
+        <w:t xml:space="preserve">Pugliese, A. &amp; Kozlowski, J. (1990) Optimal patterns of growth and reproduction for perennial plants with persisting or not persisting vegetative parts. </w:t>
       </w:r>
       <w:r>
         <w:rPr>
@@ -2341,7 +3638,7 @@
           <w:i/>
           <w:iCs/>
         </w:rPr>
-        <w:t>Ecology</w:t>
+        <w:t>Evolutionary Ecology</w:t>
       </w:r>
       <w:r>
         <w:rPr>
@@ -2355,13 +3652,13 @@
           <w:b/>
           <w:bCs/>
         </w:rPr>
-        <w:t>91</w:t>
-      </w:r>
-      <w:r>
-        <w:rPr>
-          <w:rFonts w:ascii="Calibri" w:hAnsi="Calibri"/>
-        </w:rPr>
-        <w:t>, 3664–3674.</w:t>
+        <w:t>4</w:t>
+      </w:r>
+      <w:r>
+        <w:rPr>
+          <w:rFonts w:ascii="Calibri" w:hAnsi="Calibri"/>
+        </w:rPr>
+        <w:t>, 75–89.</w:t>
       </w:r>
     </w:p>
     <w:p>
@@ -2375,7 +3672,7 @@
         <w:rPr>
           <w:rFonts w:ascii="Calibri" w:hAnsi="Calibri"/>
         </w:rPr>
-        <w:t xml:space="preserve">Young, T.P. (2010) Semelparity and iteroparity. </w:t>
+        <w:t xml:space="preserve">Ryan, M.G., Binkley, D. &amp; Fownes, J. (1997) Age-related decline in forest productivity: Pattern and process. </w:t>
       </w:r>
       <w:r>
         <w:rPr>
@@ -2383,7 +3680,7 @@
           <w:i/>
           <w:iCs/>
         </w:rPr>
-        <w:t>Nature Education Knowledge</w:t>
+        <w:t>Advances in Ecological Research</w:t>
       </w:r>
       <w:r>
         <w:rPr>
@@ -2397,6 +3694,655 @@
           <w:b/>
           <w:bCs/>
         </w:rPr>
+        <w:t>27</w:t>
+      </w:r>
+      <w:r>
+        <w:rPr>
+          <w:rFonts w:ascii="Calibri" w:hAnsi="Calibri"/>
+        </w:rPr>
+        <w:t>, 213–262.</w:t>
+      </w:r>
+    </w:p>
+    <w:p>
+      <w:pPr>
+        <w:pStyle w:val="Bibliography"/>
+        <w:rPr>
+          <w:rFonts w:ascii="Calibri" w:hAnsi="Calibri"/>
+        </w:rPr>
+      </w:pPr>
+      <w:r>
+        <w:rPr>
+          <w:rFonts w:ascii="Calibri" w:hAnsi="Calibri"/>
+        </w:rPr>
+        <w:t xml:space="preserve">Thomas, S.C. (2010) Photosynthetic capacity peaks at intermediate size in temperate deciduous trees. </w:t>
+      </w:r>
+      <w:r>
+        <w:rPr>
+          <w:rFonts w:ascii="Calibri" w:hAnsi="Calibri"/>
+          <w:i/>
+          <w:iCs/>
+        </w:rPr>
+        <w:t>Tree Physiology</w:t>
+      </w:r>
+      <w:r>
+        <w:rPr>
+          <w:rFonts w:ascii="Calibri" w:hAnsi="Calibri"/>
+        </w:rPr>
+        <w:t xml:space="preserve">, </w:t>
+      </w:r>
+      <w:r>
+        <w:rPr>
+          <w:rFonts w:ascii="Calibri" w:hAnsi="Calibri"/>
+          <w:b/>
+          <w:bCs/>
+        </w:rPr>
+        <w:t>30</w:t>
+      </w:r>
+      <w:r>
+        <w:rPr>
+          <w:rFonts w:ascii="Calibri" w:hAnsi="Calibri"/>
+        </w:rPr>
+        <w:t>, 555–573.</w:t>
+      </w:r>
+    </w:p>
+    <w:p>
+      <w:pPr>
+        <w:pStyle w:val="Bibliography"/>
+        <w:rPr>
+          <w:rFonts w:ascii="Calibri" w:hAnsi="Calibri"/>
+        </w:rPr>
+      </w:pPr>
+      <w:r>
+        <w:rPr>
+          <w:rFonts w:ascii="Calibri" w:hAnsi="Calibri"/>
+        </w:rPr>
+        <w:t xml:space="preserve">Thomas, S.C. (2011) Age-related changes in tree growth and functional biology: the role of reproduction. </w:t>
+      </w:r>
+      <w:r>
+        <w:rPr>
+          <w:rFonts w:ascii="Calibri" w:hAnsi="Calibri"/>
+          <w:i/>
+          <w:iCs/>
+        </w:rPr>
+        <w:t>Size- and Age-Related Changes in Tree Structure and Function</w:t>
+      </w:r>
+      <w:r>
+        <w:rPr>
+          <w:rFonts w:ascii="Calibri" w:hAnsi="Calibri"/>
+        </w:rPr>
+        <w:t xml:space="preserve"> (</w:t>
+      </w:r>
+      <w:proofErr w:type="spellStart"/>
+      <w:proofErr w:type="gramStart"/>
+      <w:r>
+        <w:rPr>
+          <w:rFonts w:ascii="Calibri" w:hAnsi="Calibri"/>
+        </w:rPr>
+        <w:t>eds</w:t>
+      </w:r>
+      <w:proofErr w:type="spellEnd"/>
+      <w:proofErr w:type="gramEnd"/>
+      <w:r>
+        <w:rPr>
+          <w:rFonts w:ascii="Calibri" w:hAnsi="Calibri"/>
+        </w:rPr>
+        <w:t xml:space="preserve"> F.C. </w:t>
+      </w:r>
+      <w:proofErr w:type="spellStart"/>
+      <w:r>
+        <w:rPr>
+          <w:rFonts w:ascii="Calibri" w:hAnsi="Calibri"/>
+        </w:rPr>
+        <w:t>Meinzer</w:t>
+      </w:r>
+      <w:proofErr w:type="spellEnd"/>
+      <w:r>
+        <w:rPr>
+          <w:rFonts w:ascii="Calibri" w:hAnsi="Calibri"/>
+        </w:rPr>
+        <w:t xml:space="preserve">, B. </w:t>
+      </w:r>
+      <w:proofErr w:type="spellStart"/>
+      <w:r>
+        <w:rPr>
+          <w:rFonts w:ascii="Calibri" w:hAnsi="Calibri"/>
+        </w:rPr>
+        <w:t>Lachenbruch</w:t>
+      </w:r>
+      <w:proofErr w:type="spellEnd"/>
+      <w:r>
+        <w:rPr>
+          <w:rFonts w:ascii="Calibri" w:hAnsi="Calibri"/>
+        </w:rPr>
+        <w:t xml:space="preserve"> &amp; T.E. Dawson), pp. 33–64. Springer Netherlands, Dordrecht.</w:t>
+      </w:r>
+    </w:p>
+    <w:p>
+      <w:pPr>
+        <w:pStyle w:val="Bibliography"/>
+        <w:rPr>
+          <w:rFonts w:ascii="Calibri" w:hAnsi="Calibri"/>
+        </w:rPr>
+      </w:pPr>
+      <w:r>
+        <w:rPr>
+          <w:rFonts w:ascii="Calibri" w:hAnsi="Calibri"/>
+        </w:rPr>
+        <w:t xml:space="preserve">Thompson, K. &amp; Stewart, A.J.A. (1981) </w:t>
+      </w:r>
+      <w:proofErr w:type="gramStart"/>
+      <w:r>
+        <w:rPr>
+          <w:rFonts w:ascii="Calibri" w:hAnsi="Calibri"/>
+        </w:rPr>
+        <w:t>The</w:t>
+      </w:r>
+      <w:proofErr w:type="gramEnd"/>
+      <w:r>
+        <w:rPr>
+          <w:rFonts w:ascii="Calibri" w:hAnsi="Calibri"/>
+        </w:rPr>
+        <w:t xml:space="preserve"> measurement and meaning of reproductive effort in plants. </w:t>
+      </w:r>
+      <w:r>
+        <w:rPr>
+          <w:rFonts w:ascii="Calibri" w:hAnsi="Calibri"/>
+          <w:i/>
+          <w:iCs/>
+        </w:rPr>
+        <w:t>The American Naturalist</w:t>
+      </w:r>
+      <w:r>
+        <w:rPr>
+          <w:rFonts w:ascii="Calibri" w:hAnsi="Calibri"/>
+        </w:rPr>
+        <w:t xml:space="preserve">, </w:t>
+      </w:r>
+      <w:r>
+        <w:rPr>
+          <w:rFonts w:ascii="Calibri" w:hAnsi="Calibri"/>
+          <w:b/>
+          <w:bCs/>
+        </w:rPr>
+        <w:t>117</w:t>
+      </w:r>
+      <w:r>
+        <w:rPr>
+          <w:rFonts w:ascii="Calibri" w:hAnsi="Calibri"/>
+        </w:rPr>
+        <w:t>, 205–211.</w:t>
+      </w:r>
+    </w:p>
+    <w:p>
+      <w:pPr>
+        <w:pStyle w:val="Bibliography"/>
+        <w:rPr>
+          <w:rFonts w:ascii="Calibri" w:hAnsi="Calibri"/>
+        </w:rPr>
+      </w:pPr>
+      <w:proofErr w:type="spellStart"/>
+      <w:r>
+        <w:rPr>
+          <w:rFonts w:ascii="Calibri" w:hAnsi="Calibri"/>
+        </w:rPr>
+        <w:lastRenderedPageBreak/>
+        <w:t>Thornley</w:t>
+      </w:r>
+      <w:proofErr w:type="spellEnd"/>
+      <w:r>
+        <w:rPr>
+          <w:rFonts w:ascii="Calibri" w:hAnsi="Calibri"/>
+        </w:rPr>
+        <w:t xml:space="preserve">, J.H.M. (1972) A model to describe the partitioning of </w:t>
+      </w:r>
+      <w:proofErr w:type="spellStart"/>
+      <w:r>
+        <w:rPr>
+          <w:rFonts w:ascii="Calibri" w:hAnsi="Calibri"/>
+        </w:rPr>
+        <w:t>photosynthate</w:t>
+      </w:r>
+      <w:proofErr w:type="spellEnd"/>
+      <w:r>
+        <w:rPr>
+          <w:rFonts w:ascii="Calibri" w:hAnsi="Calibri"/>
+        </w:rPr>
+        <w:t xml:space="preserve"> during vegetative plant growth. </w:t>
+      </w:r>
+      <w:r>
+        <w:rPr>
+          <w:rFonts w:ascii="Calibri" w:hAnsi="Calibri"/>
+          <w:i/>
+          <w:iCs/>
+        </w:rPr>
+        <w:t>Annals of Botany</w:t>
+      </w:r>
+      <w:r>
+        <w:rPr>
+          <w:rFonts w:ascii="Calibri" w:hAnsi="Calibri"/>
+        </w:rPr>
+        <w:t xml:space="preserve">, </w:t>
+      </w:r>
+      <w:r>
+        <w:rPr>
+          <w:rFonts w:ascii="Calibri" w:hAnsi="Calibri"/>
+          <w:b/>
+          <w:bCs/>
+        </w:rPr>
+        <w:t>36</w:t>
+      </w:r>
+      <w:r>
+        <w:rPr>
+          <w:rFonts w:ascii="Calibri" w:hAnsi="Calibri"/>
+        </w:rPr>
+        <w:t>, 419–430.</w:t>
+      </w:r>
+    </w:p>
+    <w:p>
+      <w:pPr>
+        <w:pStyle w:val="Bibliography"/>
+        <w:rPr>
+          <w:rFonts w:ascii="Calibri" w:hAnsi="Calibri"/>
+        </w:rPr>
+      </w:pPr>
+      <w:r>
+        <w:rPr>
+          <w:rFonts w:ascii="Calibri" w:hAnsi="Calibri"/>
+        </w:rPr>
+        <w:t xml:space="preserve">Weiner, J., Campbell, L.G., </w:t>
+      </w:r>
+      <w:proofErr w:type="spellStart"/>
+      <w:r>
+        <w:rPr>
+          <w:rFonts w:ascii="Calibri" w:hAnsi="Calibri"/>
+        </w:rPr>
+        <w:t>Pino</w:t>
+      </w:r>
+      <w:proofErr w:type="spellEnd"/>
+      <w:r>
+        <w:rPr>
+          <w:rFonts w:ascii="Calibri" w:hAnsi="Calibri"/>
+        </w:rPr>
+        <w:t xml:space="preserve">, J. &amp; </w:t>
+      </w:r>
+      <w:proofErr w:type="spellStart"/>
+      <w:r>
+        <w:rPr>
+          <w:rFonts w:ascii="Calibri" w:hAnsi="Calibri"/>
+        </w:rPr>
+        <w:t>Echarte</w:t>
+      </w:r>
+      <w:proofErr w:type="spellEnd"/>
+      <w:r>
+        <w:rPr>
+          <w:rFonts w:ascii="Calibri" w:hAnsi="Calibri"/>
+        </w:rPr>
+        <w:t xml:space="preserve">, L. (2009) </w:t>
+      </w:r>
+      <w:proofErr w:type="gramStart"/>
+      <w:r>
+        <w:rPr>
+          <w:rFonts w:ascii="Calibri" w:hAnsi="Calibri"/>
+        </w:rPr>
+        <w:t>The</w:t>
+      </w:r>
+      <w:proofErr w:type="gramEnd"/>
+      <w:r>
+        <w:rPr>
+          <w:rFonts w:ascii="Calibri" w:hAnsi="Calibri"/>
+        </w:rPr>
+        <w:t xml:space="preserve"> </w:t>
+      </w:r>
+      <w:proofErr w:type="spellStart"/>
+      <w:r>
+        <w:rPr>
+          <w:rFonts w:ascii="Calibri" w:hAnsi="Calibri"/>
+        </w:rPr>
+        <w:t>allometry</w:t>
+      </w:r>
+      <w:proofErr w:type="spellEnd"/>
+      <w:r>
+        <w:rPr>
+          <w:rFonts w:ascii="Calibri" w:hAnsi="Calibri"/>
+        </w:rPr>
+        <w:t xml:space="preserve"> of reproduction within plant populations. </w:t>
+      </w:r>
+      <w:r>
+        <w:rPr>
+          <w:rFonts w:ascii="Calibri" w:hAnsi="Calibri"/>
+          <w:i/>
+          <w:iCs/>
+        </w:rPr>
+        <w:t>Journal of Ecology</w:t>
+      </w:r>
+      <w:r>
+        <w:rPr>
+          <w:rFonts w:ascii="Calibri" w:hAnsi="Calibri"/>
+        </w:rPr>
+        <w:t xml:space="preserve">, </w:t>
+      </w:r>
+      <w:r>
+        <w:rPr>
+          <w:rFonts w:ascii="Calibri" w:hAnsi="Calibri"/>
+          <w:b/>
+          <w:bCs/>
+        </w:rPr>
+        <w:t>97</w:t>
+      </w:r>
+      <w:r>
+        <w:rPr>
+          <w:rFonts w:ascii="Calibri" w:hAnsi="Calibri"/>
+        </w:rPr>
+        <w:t>, 1220–1233.</w:t>
+      </w:r>
+    </w:p>
+    <w:p>
+      <w:pPr>
+        <w:pStyle w:val="Bibliography"/>
+        <w:rPr>
+          <w:rFonts w:ascii="Calibri" w:hAnsi="Calibri"/>
+        </w:rPr>
+      </w:pPr>
+      <w:r>
+        <w:rPr>
+          <w:rFonts w:ascii="Calibri" w:hAnsi="Calibri"/>
+        </w:rPr>
+        <w:t xml:space="preserve">Wenk, E.H. &amp; Falster, D.S. (2015) Quantifying and understanding reproductive allocation schedules in plants. </w:t>
+      </w:r>
+      <w:r>
+        <w:rPr>
+          <w:rFonts w:ascii="Calibri" w:hAnsi="Calibri"/>
+          <w:i/>
+          <w:iCs/>
+        </w:rPr>
+        <w:t>Ecology and Evolution</w:t>
+      </w:r>
+      <w:r>
+        <w:rPr>
+          <w:rFonts w:ascii="Calibri" w:hAnsi="Calibri"/>
+        </w:rPr>
+        <w:t xml:space="preserve">, </w:t>
+      </w:r>
+      <w:r>
+        <w:rPr>
+          <w:rFonts w:ascii="Calibri" w:hAnsi="Calibri"/>
+          <w:b/>
+          <w:bCs/>
+        </w:rPr>
+        <w:t>5</w:t>
+      </w:r>
+      <w:r>
+        <w:rPr>
+          <w:rFonts w:ascii="Calibri" w:hAnsi="Calibri"/>
+        </w:rPr>
+        <w:t>, 5521–5538.</w:t>
+      </w:r>
+    </w:p>
+    <w:p>
+      <w:pPr>
+        <w:pStyle w:val="Bibliography"/>
+        <w:rPr>
+          <w:rFonts w:ascii="Calibri" w:hAnsi="Calibri"/>
+        </w:rPr>
+      </w:pPr>
+      <w:proofErr w:type="gramStart"/>
+      <w:r>
+        <w:rPr>
+          <w:rFonts w:ascii="Calibri" w:hAnsi="Calibri"/>
+        </w:rPr>
+        <w:t>de</w:t>
+      </w:r>
+      <w:proofErr w:type="gramEnd"/>
+      <w:r>
+        <w:rPr>
+          <w:rFonts w:ascii="Calibri" w:hAnsi="Calibri"/>
+        </w:rPr>
+        <w:t xml:space="preserve"> Wit, C.T. (1978) </w:t>
+      </w:r>
+      <w:r>
+        <w:rPr>
+          <w:rFonts w:ascii="Calibri" w:hAnsi="Calibri"/>
+          <w:i/>
+          <w:iCs/>
+        </w:rPr>
+        <w:t>Simulation of Assimilation, Respiration and Transpiration of Crops</w:t>
+      </w:r>
+      <w:r>
+        <w:rPr>
+          <w:rFonts w:ascii="Calibri" w:hAnsi="Calibri"/>
+        </w:rPr>
+        <w:t>. Centre for Agricultural Publishing and Documentation.</w:t>
+      </w:r>
+    </w:p>
+    <w:p>
+      <w:pPr>
+        <w:pStyle w:val="Bibliography"/>
+        <w:rPr>
+          <w:rFonts w:ascii="Calibri" w:hAnsi="Calibri"/>
+        </w:rPr>
+      </w:pPr>
+      <w:r>
+        <w:rPr>
+          <w:rFonts w:ascii="Calibri" w:hAnsi="Calibri"/>
+        </w:rPr>
+        <w:t xml:space="preserve">Wright, S.J., Jaramillo, M.A., </w:t>
+      </w:r>
+      <w:proofErr w:type="spellStart"/>
+      <w:r>
+        <w:rPr>
+          <w:rFonts w:ascii="Calibri" w:hAnsi="Calibri"/>
+        </w:rPr>
+        <w:t>Pavon</w:t>
+      </w:r>
+      <w:proofErr w:type="spellEnd"/>
+      <w:r>
+        <w:rPr>
+          <w:rFonts w:ascii="Calibri" w:hAnsi="Calibri"/>
+        </w:rPr>
+        <w:t xml:space="preserve">, J., Condit, R., Hubbell, S.P. &amp; Foster, R.B. (2005) Reproductive size thresholds in tropical trees: variation among individuals, species and forests. </w:t>
+      </w:r>
+      <w:r>
+        <w:rPr>
+          <w:rFonts w:ascii="Calibri" w:hAnsi="Calibri"/>
+          <w:i/>
+          <w:iCs/>
+        </w:rPr>
+        <w:t>Journal of Tropical Ecology</w:t>
+      </w:r>
+      <w:r>
+        <w:rPr>
+          <w:rFonts w:ascii="Calibri" w:hAnsi="Calibri"/>
+        </w:rPr>
+        <w:t xml:space="preserve">, </w:t>
+      </w:r>
+      <w:r>
+        <w:rPr>
+          <w:rFonts w:ascii="Calibri" w:hAnsi="Calibri"/>
+          <w:b/>
+          <w:bCs/>
+        </w:rPr>
+        <w:t>21</w:t>
+      </w:r>
+      <w:r>
+        <w:rPr>
+          <w:rFonts w:ascii="Calibri" w:hAnsi="Calibri"/>
+        </w:rPr>
+        <w:t>, 307–315.</w:t>
+      </w:r>
+    </w:p>
+    <w:p>
+      <w:pPr>
+        <w:pStyle w:val="Bibliography"/>
+        <w:rPr>
+          <w:rFonts w:ascii="Calibri" w:hAnsi="Calibri"/>
+        </w:rPr>
+      </w:pPr>
+      <w:r>
+        <w:rPr>
+          <w:rFonts w:ascii="Calibri" w:hAnsi="Calibri"/>
+        </w:rPr>
+        <w:t xml:space="preserve">Wright, S.J., </w:t>
+      </w:r>
+      <w:proofErr w:type="spellStart"/>
+      <w:r>
+        <w:rPr>
+          <w:rFonts w:ascii="Calibri" w:hAnsi="Calibri"/>
+        </w:rPr>
+        <w:t>Kitajima</w:t>
+      </w:r>
+      <w:proofErr w:type="spellEnd"/>
+      <w:r>
+        <w:rPr>
+          <w:rFonts w:ascii="Calibri" w:hAnsi="Calibri"/>
+        </w:rPr>
+        <w:t xml:space="preserve">, K., Kraft, N.J.B., Reich, P.B., Wright, I.J., Bunker, D.E., Condit, R., </w:t>
+      </w:r>
+      <w:proofErr w:type="spellStart"/>
+      <w:r>
+        <w:rPr>
+          <w:rFonts w:ascii="Calibri" w:hAnsi="Calibri"/>
+        </w:rPr>
+        <w:t>Dalling</w:t>
+      </w:r>
+      <w:proofErr w:type="spellEnd"/>
+      <w:r>
+        <w:rPr>
+          <w:rFonts w:ascii="Calibri" w:hAnsi="Calibri"/>
+        </w:rPr>
+        <w:t xml:space="preserve">, J.W., Davies, S.J., </w:t>
+      </w:r>
+      <w:proofErr w:type="spellStart"/>
+      <w:r>
+        <w:rPr>
+          <w:rFonts w:ascii="Calibri" w:hAnsi="Calibri"/>
+        </w:rPr>
+        <w:t>Díaz</w:t>
+      </w:r>
+      <w:proofErr w:type="spellEnd"/>
+      <w:r>
+        <w:rPr>
+          <w:rFonts w:ascii="Calibri" w:hAnsi="Calibri"/>
+        </w:rPr>
+        <w:t xml:space="preserve">, S., </w:t>
+      </w:r>
+      <w:proofErr w:type="spellStart"/>
+      <w:r>
+        <w:rPr>
+          <w:rFonts w:ascii="Calibri" w:hAnsi="Calibri"/>
+        </w:rPr>
+        <w:t>Engelbrecht</w:t>
+      </w:r>
+      <w:proofErr w:type="spellEnd"/>
+      <w:r>
+        <w:rPr>
+          <w:rFonts w:ascii="Calibri" w:hAnsi="Calibri"/>
+        </w:rPr>
+        <w:t xml:space="preserve">, B.M.J., Harms, K.E., Hubbell, S.P., Marks, C.O., Ruiz-Jaen, M.C., Salvador, C.M. &amp; </w:t>
+      </w:r>
+      <w:proofErr w:type="spellStart"/>
+      <w:r>
+        <w:rPr>
+          <w:rFonts w:ascii="Calibri" w:hAnsi="Calibri"/>
+        </w:rPr>
+        <w:t>Zanne</w:t>
+      </w:r>
+      <w:proofErr w:type="spellEnd"/>
+      <w:r>
+        <w:rPr>
+          <w:rFonts w:ascii="Calibri" w:hAnsi="Calibri"/>
+        </w:rPr>
+        <w:t xml:space="preserve">, A.E. (2010) Functional traits and the growth–mortality trade-off in tropical trees. </w:t>
+      </w:r>
+      <w:r>
+        <w:rPr>
+          <w:rFonts w:ascii="Calibri" w:hAnsi="Calibri"/>
+          <w:i/>
+          <w:iCs/>
+        </w:rPr>
+        <w:t>Ecology</w:t>
+      </w:r>
+      <w:r>
+        <w:rPr>
+          <w:rFonts w:ascii="Calibri" w:hAnsi="Calibri"/>
+        </w:rPr>
+        <w:t xml:space="preserve">, </w:t>
+      </w:r>
+      <w:r>
+        <w:rPr>
+          <w:rFonts w:ascii="Calibri" w:hAnsi="Calibri"/>
+          <w:b/>
+          <w:bCs/>
+        </w:rPr>
+        <w:t>91</w:t>
+      </w:r>
+      <w:r>
+        <w:rPr>
+          <w:rFonts w:ascii="Calibri" w:hAnsi="Calibri"/>
+        </w:rPr>
+        <w:t>, 3664–3674.</w:t>
+      </w:r>
+    </w:p>
+    <w:p>
+      <w:pPr>
+        <w:pStyle w:val="Bibliography"/>
+        <w:rPr>
+          <w:rFonts w:ascii="Calibri" w:hAnsi="Calibri"/>
+        </w:rPr>
+      </w:pPr>
+      <w:r>
+        <w:rPr>
+          <w:rFonts w:ascii="Calibri" w:hAnsi="Calibri"/>
+        </w:rPr>
+        <w:t xml:space="preserve">Young, T.P. (2010) </w:t>
+      </w:r>
+      <w:proofErr w:type="spellStart"/>
+      <w:r>
+        <w:rPr>
+          <w:rFonts w:ascii="Calibri" w:hAnsi="Calibri"/>
+        </w:rPr>
+        <w:t>Semelparity</w:t>
+      </w:r>
+      <w:proofErr w:type="spellEnd"/>
+      <w:r>
+        <w:rPr>
+          <w:rFonts w:ascii="Calibri" w:hAnsi="Calibri"/>
+        </w:rPr>
+        <w:t xml:space="preserve"> and </w:t>
+      </w:r>
+      <w:proofErr w:type="spellStart"/>
+      <w:r>
+        <w:rPr>
+          <w:rFonts w:ascii="Calibri" w:hAnsi="Calibri"/>
+        </w:rPr>
+        <w:t>iteroparity</w:t>
+      </w:r>
+      <w:proofErr w:type="spellEnd"/>
+      <w:r>
+        <w:rPr>
+          <w:rFonts w:ascii="Calibri" w:hAnsi="Calibri"/>
+        </w:rPr>
+        <w:t xml:space="preserve">. </w:t>
+      </w:r>
+      <w:r>
+        <w:rPr>
+          <w:rFonts w:ascii="Calibri" w:hAnsi="Calibri"/>
+          <w:i/>
+          <w:iCs/>
+        </w:rPr>
+        <w:t>Nature Education Knowledge</w:t>
+      </w:r>
+      <w:r>
+        <w:rPr>
+          <w:rFonts w:ascii="Calibri" w:hAnsi="Calibri"/>
+        </w:rPr>
+        <w:t xml:space="preserve">, </w:t>
+      </w:r>
+      <w:r>
+        <w:rPr>
+          <w:rFonts w:ascii="Calibri" w:hAnsi="Calibri"/>
+          <w:b/>
+          <w:bCs/>
+        </w:rPr>
         <w:t>3</w:t>
       </w:r>
       <w:r>
@@ -2422,7 +4368,6 @@
     </w:p>
     <w:p>
       <w:r>
-        <w:lastRenderedPageBreak/>
         <w:t xml:space="preserve">However, with increasing plant size, the energy expenditure to replace shed leaves and stems, becomes an ever larger proportion of a plant’s total energy budget. While the proportion of </w:t>
       </w:r>
       <w:r>
@@ -2473,6 +4418,33 @@
     </w:sectPr>
   </w:body>
 </w:document>
+</file>
+
+<file path=word/comments.xml><?xml version="1.0" encoding="utf-8"?>
+<w:comments xmlns:wpc="http://schemas.microsoft.com/office/word/2010/wordprocessingCanvas" xmlns:mc="http://schemas.openxmlformats.org/markup-compatibility/2006" xmlns:o="urn:schemas-microsoft-com:office:office" xmlns:r="http://schemas.openxmlformats.org/officeDocument/2006/relationships" xmlns:m="http://schemas.openxmlformats.org/officeDocument/2006/math" xmlns:v="urn:schemas-microsoft-com:vml" xmlns:wp14="http://schemas.microsoft.com/office/word/2010/wordprocessingDrawing" xmlns:wp="http://schemas.openxmlformats.org/drawingml/2006/wordprocessingDrawing" xmlns:w10="urn:schemas-microsoft-com:office:word" xmlns:w="http://schemas.openxmlformats.org/wordprocessingml/2006/main" xmlns:w14="http://schemas.microsoft.com/office/word/2010/wordml" xmlns:w15="http://schemas.microsoft.com/office/word/2012/wordml" xmlns:wpg="http://schemas.microsoft.com/office/word/2010/wordprocessingGroup" xmlns:wpi="http://schemas.microsoft.com/office/word/2010/wordprocessingInk" xmlns:wne="http://schemas.microsoft.com/office/word/2006/wordml" xmlns:wps="http://schemas.microsoft.com/office/word/2010/wordprocessingShape" mc:Ignorable="w14 w15 wp14">
+  <w:comment w:id="0" w:author="Dr Elizabeth Wenk " w:date="2017-02-24T12:30:00Z" w:initials="DEW">
+    <w:p>
+      <w:pPr>
+        <w:pStyle w:val="CommentText"/>
+      </w:pPr>
+      <w:r>
+        <w:rPr>
+          <w:rStyle w:val="CommentReference"/>
+        </w:rPr>
+        <w:annotationRef/>
+      </w:r>
+      <w:r>
+        <w:t>This set of references empirical data on declining photosynthetic rates, not about RA models</w:t>
+      </w:r>
+    </w:p>
+  </w:comment>
+</w:comments>
+</file>
+
+<file path=word/commentsExtended.xml><?xml version="1.0" encoding="utf-8"?>
+<w15:commentsEx xmlns:wpc="http://schemas.microsoft.com/office/word/2010/wordprocessingCanvas" xmlns:mc="http://schemas.openxmlformats.org/markup-compatibility/2006" xmlns:o="urn:schemas-microsoft-com:office:office" xmlns:r="http://schemas.openxmlformats.org/officeDocument/2006/relationships" xmlns:m="http://schemas.openxmlformats.org/officeDocument/2006/math" xmlns:v="urn:schemas-microsoft-com:vml" xmlns:wp14="http://schemas.microsoft.com/office/word/2010/wordprocessingDrawing" xmlns:wp="http://schemas.openxmlformats.org/drawingml/2006/wordprocessingDrawing" xmlns:w10="urn:schemas-microsoft-com:office:word" xmlns:w="http://schemas.openxmlformats.org/wordprocessingml/2006/main" xmlns:w14="http://schemas.microsoft.com/office/word/2010/wordml" xmlns:w15="http://schemas.microsoft.com/office/word/2012/wordml" xmlns:wpg="http://schemas.microsoft.com/office/word/2010/wordprocessingGroup" xmlns:wpi="http://schemas.microsoft.com/office/word/2010/wordprocessingInk" xmlns:wne="http://schemas.microsoft.com/office/word/2006/wordml" xmlns:wps="http://schemas.microsoft.com/office/word/2010/wordprocessingShape" mc:Ignorable="w14 w15 wp14">
+  <w15:commentEx w15:paraId="355BD6AE" w15:done="0"/>
+</w15:commentsEx>
 </file>
 
 <file path=word/numbering.xml><?xml version="1.0" encoding="utf-8"?>
@@ -3303,6 +5275,14 @@
     <w:abstractNumId w:val="2"/>
   </w:num>
 </w:numbering>
+</file>
+
+<file path=word/people.xml><?xml version="1.0" encoding="utf-8"?>
+<w15:people xmlns:wpc="http://schemas.microsoft.com/office/word/2010/wordprocessingCanvas" xmlns:mc="http://schemas.openxmlformats.org/markup-compatibility/2006" xmlns:o="urn:schemas-microsoft-com:office:office" xmlns:r="http://schemas.openxmlformats.org/officeDocument/2006/relationships" xmlns:m="http://schemas.openxmlformats.org/officeDocument/2006/math" xmlns:v="urn:schemas-microsoft-com:vml" xmlns:wp14="http://schemas.microsoft.com/office/word/2010/wordprocessingDrawing" xmlns:wp="http://schemas.openxmlformats.org/drawingml/2006/wordprocessingDrawing" xmlns:w10="urn:schemas-microsoft-com:office:word" xmlns:w="http://schemas.openxmlformats.org/wordprocessingml/2006/main" xmlns:w14="http://schemas.microsoft.com/office/word/2010/wordml" xmlns:w15="http://schemas.microsoft.com/office/word/2012/wordml" xmlns:wpg="http://schemas.microsoft.com/office/word/2010/wordprocessingGroup" xmlns:wpi="http://schemas.microsoft.com/office/word/2010/wordprocessingInk" xmlns:wne="http://schemas.microsoft.com/office/word/2006/wordml" xmlns:wps="http://schemas.microsoft.com/office/word/2010/wordprocessingShape" mc:Ignorable="w14 w15 wp14">
+  <w15:person w15:author="Dr Elizabeth Wenk ">
+    <w15:presenceInfo w15:providerId="AD" w15:userId="S-1-5-21-1594774353-775871607-213974443-252582"/>
+  </w15:person>
+</w15:people>
 </file>
 
 <file path=word/styles.xml><?xml version="1.0" encoding="utf-8"?>
@@ -3745,7 +5725,6 @@
   <w:style w:type="character" w:default="1" w:styleId="DefaultParagraphFont">
     <w:name w:val="Default Paragraph Font"/>
     <w:uiPriority w:val="1"/>
-    <w:semiHidden/>
     <w:unhideWhenUsed/>
   </w:style>
   <w:style w:type="table" w:default="1" w:styleId="TableNormal">
@@ -3887,6 +5866,62 @@
       <w:spacing w:after="240" w:line="240" w:lineRule="auto"/>
       <w:ind w:left="720" w:hanging="720"/>
     </w:pPr>
+  </w:style>
+  <w:style w:type="paragraph" w:styleId="CommentSubject">
+    <w:name w:val="annotation subject"/>
+    <w:basedOn w:val="CommentText"/>
+    <w:next w:val="CommentText"/>
+    <w:link w:val="CommentSubjectChar"/>
+    <w:uiPriority w:val="99"/>
+    <w:semiHidden/>
+    <w:unhideWhenUsed/>
+    <w:rsid w:val="002B6A67"/>
+    <w:rPr>
+      <w:b/>
+      <w:bCs/>
+    </w:rPr>
+  </w:style>
+  <w:style w:type="character" w:customStyle="1" w:styleId="CommentSubjectChar">
+    <w:name w:val="Comment Subject Char"/>
+    <w:basedOn w:val="CommentTextChar"/>
+    <w:link w:val="CommentSubject"/>
+    <w:uiPriority w:val="99"/>
+    <w:semiHidden/>
+    <w:rsid w:val="002B6A67"/>
+    <w:rPr>
+      <w:b/>
+      <w:bCs/>
+      <w:sz w:val="20"/>
+      <w:szCs w:val="20"/>
+    </w:rPr>
+  </w:style>
+  <w:style w:type="paragraph" w:styleId="NormalWeb">
+    <w:name w:val="Normal (Web)"/>
+    <w:basedOn w:val="Normal"/>
+    <w:uiPriority w:val="99"/>
+    <w:semiHidden/>
+    <w:unhideWhenUsed/>
+    <w:rsid w:val="002A75FA"/>
+    <w:pPr>
+      <w:spacing w:before="100" w:beforeAutospacing="1" w:after="100" w:afterAutospacing="1" w:line="240" w:lineRule="auto"/>
+    </w:pPr>
+    <w:rPr>
+      <w:rFonts w:ascii="Times New Roman" w:eastAsia="Times New Roman" w:hAnsi="Times New Roman" w:cs="Times New Roman"/>
+      <w:sz w:val="24"/>
+      <w:szCs w:val="24"/>
+      <w:lang w:eastAsia="en-AU"/>
+    </w:rPr>
+  </w:style>
+  <w:style w:type="character" w:styleId="Emphasis">
+    <w:name w:val="Emphasis"/>
+    <w:basedOn w:val="DefaultParagraphFont"/>
+    <w:uiPriority w:val="20"/>
+    <w:qFormat/>
+    <w:rsid w:val="002A75FA"/>
+    <w:rPr>
+      <w:i/>
+      <w:iCs/>
+    </w:rPr>
   </w:style>
 </w:styles>
 </file>

</xml_diff>